<commit_message>
changes to your files
</commit_message>
<xml_diff>
--- a/python_tests.docx
+++ b/python_tests.docx
@@ -1,6 +1,6 @@
 
 <file path=word/document.xml><?xml version="1.0" encoding="utf-8"?>
-<w:document xmlns:wpc="http://schemas.microsoft.com/office/word/2010/wordprocessingCanvas" xmlns:mc="http://schemas.openxmlformats.org/markup-compatibility/2006" xmlns:o="urn:schemas-microsoft-com:office:office" xmlns:r="http://schemas.openxmlformats.org/officeDocument/2006/relationships" xmlns:m="http://schemas.openxmlformats.org/officeDocument/2006/math" xmlns:v="urn:schemas-microsoft-com:vml" xmlns:wp14="http://schemas.microsoft.com/office/word/2010/wordprocessingDrawing" xmlns:wp="http://schemas.openxmlformats.org/drawingml/2006/wordprocessingDrawing" xmlns:w10="urn:schemas-microsoft-com:office:word" xmlns:w="http://schemas.openxmlformats.org/wordprocessingml/2006/main" xmlns:w14="http://schemas.microsoft.com/office/word/2010/wordml" xmlns:wpg="http://schemas.microsoft.com/office/word/2010/wordprocessingGroup" xmlns:wpi="http://schemas.microsoft.com/office/word/2010/wordprocessingInk" xmlns:wne="http://schemas.microsoft.com/office/word/2006/wordml" xmlns:wps="http://schemas.microsoft.com/office/word/2010/wordprocessingShape" mc:Ignorable="w14 wp14">
+<w:document xmlns:wpc="http://schemas.microsoft.com/office/word/2010/wordprocessingCanvas" xmlns:mc="http://schemas.openxmlformats.org/markup-compatibility/2006" xmlns:o="urn:schemas-microsoft-com:office:office" xmlns:r="http://schemas.openxmlformats.org/officeDocument/2006/relationships" xmlns:m="http://schemas.openxmlformats.org/officeDocument/2006/math" xmlns:v="urn:schemas-microsoft-com:vml" xmlns:wp14="http://schemas.microsoft.com/office/word/2010/wordprocessingDrawing" xmlns:wp="http://schemas.openxmlformats.org/drawingml/2006/wordprocessingDrawing" xmlns:w10="urn:schemas-microsoft-com:office:word" xmlns:w="http://schemas.openxmlformats.org/wordprocessingml/2006/main" xmlns:w14="http://schemas.microsoft.com/office/word/2010/wordml" xmlns:w15="http://schemas.microsoft.com/office/word/2012/wordml" xmlns:wpg="http://schemas.microsoft.com/office/word/2010/wordprocessingGroup" xmlns:wpi="http://schemas.microsoft.com/office/word/2010/wordprocessingInk" xmlns:wne="http://schemas.microsoft.com/office/word/2006/wordml" xmlns:wps="http://schemas.microsoft.com/office/word/2010/wordprocessingShape" mc:Ignorable="w14 w15 wp14">
   <w:body>
     <w:p>
       <w:pPr>
@@ -22,6 +22,31 @@
           <w:sz w:val="36"/>
           <w:szCs w:val="36"/>
         </w:rPr>
+        <w:t xml:space="preserve">Hello hw r u </w:t>
+      </w:r>
+      <w:bookmarkStart w:id="0" w:name="_GoBack"/>
+      <w:bookmarkEnd w:id="0"/>
+    </w:p>
+    <w:p>
+      <w:pPr>
+        <w:spacing w:before="100" w:beforeAutospacing="1" w:after="100" w:afterAutospacing="1" w:line="240" w:lineRule="auto"/>
+        <w:outlineLvl w:val="1"/>
+        <w:rPr>
+          <w:rFonts w:ascii="Times New Roman" w:eastAsia="Times New Roman" w:hAnsi="Times New Roman" w:cs="Times New Roman"/>
+          <w:b/>
+          <w:bCs/>
+          <w:sz w:val="36"/>
+          <w:szCs w:val="36"/>
+        </w:rPr>
+      </w:pPr>
+      <w:r>
+        <w:rPr>
+          <w:rFonts w:ascii="Times New Roman" w:eastAsia="Times New Roman" w:hAnsi="Times New Roman" w:cs="Times New Roman"/>
+          <w:b/>
+          <w:bCs/>
+          <w:sz w:val="36"/>
+          <w:szCs w:val="36"/>
+        </w:rPr>
         <w:t>46 Simple Python Exercises</w:t>
       </w:r>
     </w:p>
@@ -88,23 +113,13 @@
         </w:rPr>
         <w:t xml:space="preserve">Define a function </w:t>
       </w:r>
-      <w:proofErr w:type="gramStart"/>
-      <w:r>
-        <w:rPr>
-          <w:rFonts w:ascii="Courier New" w:eastAsia="Times New Roman" w:hAnsi="Courier New" w:cs="Courier New"/>
-          <w:sz w:val="20"/>
-          <w:szCs w:val="20"/>
-        </w:rPr>
-        <w:t>max(</w:t>
-      </w:r>
-      <w:proofErr w:type="gramEnd"/>
-      <w:r>
-        <w:rPr>
-          <w:rFonts w:ascii="Courier New" w:eastAsia="Times New Roman" w:hAnsi="Courier New" w:cs="Courier New"/>
-          <w:sz w:val="20"/>
-          <w:szCs w:val="20"/>
-        </w:rPr>
-        <w:t>)</w:t>
+      <w:r>
+        <w:rPr>
+          <w:rFonts w:ascii="Courier New" w:eastAsia="Times New Roman" w:hAnsi="Courier New" w:cs="Courier New"/>
+          <w:sz w:val="20"/>
+          <w:szCs w:val="20"/>
+        </w:rPr>
+        <w:t>max()</w:t>
       </w:r>
       <w:r>
         <w:rPr>
@@ -114,23 +129,13 @@
         </w:rPr>
         <w:t xml:space="preserve"> that takes two numbers as arguments and returns the largest of them. Use the if-then-else construct available in Python. (It is true that Python has the </w:t>
       </w:r>
-      <w:proofErr w:type="gramStart"/>
-      <w:r>
-        <w:rPr>
-          <w:rFonts w:ascii="Courier New" w:eastAsia="Times New Roman" w:hAnsi="Courier New" w:cs="Courier New"/>
-          <w:sz w:val="20"/>
-          <w:szCs w:val="20"/>
-        </w:rPr>
-        <w:t>max(</w:t>
-      </w:r>
-      <w:proofErr w:type="gramEnd"/>
-      <w:r>
-        <w:rPr>
-          <w:rFonts w:ascii="Courier New" w:eastAsia="Times New Roman" w:hAnsi="Courier New" w:cs="Courier New"/>
-          <w:sz w:val="20"/>
-          <w:szCs w:val="20"/>
-        </w:rPr>
-        <w:t>)</w:t>
+      <w:r>
+        <w:rPr>
+          <w:rFonts w:ascii="Courier New" w:eastAsia="Times New Roman" w:hAnsi="Courier New" w:cs="Courier New"/>
+          <w:sz w:val="20"/>
+          <w:szCs w:val="20"/>
+        </w:rPr>
+        <w:t>max()</w:t>
       </w:r>
       <w:r>
         <w:rPr>
@@ -168,25 +173,7 @@
           <w:sz w:val="20"/>
           <w:szCs w:val="20"/>
         </w:rPr>
-        <w:t>max_of_</w:t>
-      </w:r>
-      <w:proofErr w:type="gramStart"/>
-      <w:r>
-        <w:rPr>
-          <w:rFonts w:ascii="Courier New" w:eastAsia="Times New Roman" w:hAnsi="Courier New" w:cs="Courier New"/>
-          <w:sz w:val="20"/>
-          <w:szCs w:val="20"/>
-        </w:rPr>
-        <w:t>three(</w:t>
-      </w:r>
-      <w:proofErr w:type="gramEnd"/>
-      <w:r>
-        <w:rPr>
-          <w:rFonts w:ascii="Courier New" w:eastAsia="Times New Roman" w:hAnsi="Courier New" w:cs="Courier New"/>
-          <w:sz w:val="20"/>
-          <w:szCs w:val="20"/>
-        </w:rPr>
-        <w:t>)</w:t>
+        <w:t>max_of_three()</w:t>
       </w:r>
       <w:r>
         <w:rPr>
@@ -236,23 +223,13 @@
         </w:rPr>
         <w:t xml:space="preserve"> of a given list or string. (It is true that Python has the </w:t>
       </w:r>
-      <w:proofErr w:type="gramStart"/>
-      <w:r>
-        <w:rPr>
-          <w:rFonts w:ascii="Courier New" w:eastAsia="Times New Roman" w:hAnsi="Courier New" w:cs="Courier New"/>
-          <w:sz w:val="20"/>
-          <w:szCs w:val="20"/>
-        </w:rPr>
-        <w:t>len(</w:t>
-      </w:r>
-      <w:proofErr w:type="gramEnd"/>
-      <w:r>
-        <w:rPr>
-          <w:rFonts w:ascii="Courier New" w:eastAsia="Times New Roman" w:hAnsi="Courier New" w:cs="Courier New"/>
-          <w:sz w:val="20"/>
-          <w:szCs w:val="20"/>
-        </w:rPr>
-        <w:t>)</w:t>
+      <w:r>
+        <w:rPr>
+          <w:rFonts w:ascii="Courier New" w:eastAsia="Times New Roman" w:hAnsi="Courier New" w:cs="Courier New"/>
+          <w:sz w:val="20"/>
+          <w:szCs w:val="20"/>
+        </w:rPr>
+        <w:t>len()</w:t>
       </w:r>
       <w:r>
         <w:rPr>
@@ -284,7 +261,6 @@
         </w:rPr>
         <w:t xml:space="preserve">Write a function that takes a character (i.e. a string of length 1) and returns </w:t>
       </w:r>
-      <w:proofErr w:type="gramStart"/>
       <w:r>
         <w:rPr>
           <w:rFonts w:ascii="Courier New" w:eastAsia="Times New Roman" w:hAnsi="Courier New" w:cs="Courier New"/>
@@ -293,7 +269,6 @@
         </w:rPr>
         <w:t>True</w:t>
       </w:r>
-      <w:proofErr w:type="gramEnd"/>
       <w:r>
         <w:rPr>
           <w:rFonts w:ascii="Times New Roman" w:eastAsia="Times New Roman" w:hAnsi="Times New Roman" w:cs="Times New Roman"/>
@@ -340,23 +315,13 @@
         </w:rPr>
         <w:t xml:space="preserve">Write a function </w:t>
       </w:r>
-      <w:proofErr w:type="gramStart"/>
-      <w:r>
-        <w:rPr>
-          <w:rFonts w:ascii="Courier New" w:eastAsia="Times New Roman" w:hAnsi="Courier New" w:cs="Courier New"/>
-          <w:sz w:val="20"/>
-          <w:szCs w:val="20"/>
-        </w:rPr>
-        <w:t>translate(</w:t>
-      </w:r>
-      <w:proofErr w:type="gramEnd"/>
-      <w:r>
-        <w:rPr>
-          <w:rFonts w:ascii="Courier New" w:eastAsia="Times New Roman" w:hAnsi="Courier New" w:cs="Courier New"/>
-          <w:sz w:val="20"/>
-          <w:szCs w:val="20"/>
-        </w:rPr>
-        <w:t>)</w:t>
+      <w:r>
+        <w:rPr>
+          <w:rFonts w:ascii="Courier New" w:eastAsia="Times New Roman" w:hAnsi="Courier New" w:cs="Courier New"/>
+          <w:sz w:val="20"/>
+          <w:szCs w:val="20"/>
+        </w:rPr>
+        <w:t>translate()</w:t>
       </w:r>
       <w:r>
         <w:rPr>
@@ -382,23 +347,13 @@
         </w:rPr>
         <w:t xml:space="preserve"> in between. For example, </w:t>
       </w:r>
-      <w:proofErr w:type="gramStart"/>
-      <w:r>
-        <w:rPr>
-          <w:rFonts w:ascii="Courier New" w:eastAsia="Times New Roman" w:hAnsi="Courier New" w:cs="Courier New"/>
-          <w:sz w:val="20"/>
-          <w:szCs w:val="20"/>
-        </w:rPr>
-        <w:t>translate(</w:t>
-      </w:r>
-      <w:proofErr w:type="gramEnd"/>
-      <w:r>
-        <w:rPr>
-          <w:rFonts w:ascii="Courier New" w:eastAsia="Times New Roman" w:hAnsi="Courier New" w:cs="Courier New"/>
-          <w:sz w:val="20"/>
-          <w:szCs w:val="20"/>
-        </w:rPr>
-        <w:t>"this is fun")</w:t>
+      <w:r>
+        <w:rPr>
+          <w:rFonts w:ascii="Courier New" w:eastAsia="Times New Roman" w:hAnsi="Courier New" w:cs="Courier New"/>
+          <w:sz w:val="20"/>
+          <w:szCs w:val="20"/>
+        </w:rPr>
+        <w:t>translate("this is fun")</w:t>
       </w:r>
       <w:r>
         <w:rPr>
@@ -446,23 +401,13 @@
         </w:rPr>
         <w:t xml:space="preserve">Define a function </w:t>
       </w:r>
-      <w:proofErr w:type="gramStart"/>
-      <w:r>
-        <w:rPr>
-          <w:rFonts w:ascii="Courier New" w:eastAsia="Times New Roman" w:hAnsi="Courier New" w:cs="Courier New"/>
-          <w:sz w:val="20"/>
-          <w:szCs w:val="20"/>
-        </w:rPr>
-        <w:t>sum(</w:t>
-      </w:r>
-      <w:proofErr w:type="gramEnd"/>
-      <w:r>
-        <w:rPr>
-          <w:rFonts w:ascii="Courier New" w:eastAsia="Times New Roman" w:hAnsi="Courier New" w:cs="Courier New"/>
-          <w:sz w:val="20"/>
-          <w:szCs w:val="20"/>
-        </w:rPr>
-        <w:t>)</w:t>
+      <w:r>
+        <w:rPr>
+          <w:rFonts w:ascii="Courier New" w:eastAsia="Times New Roman" w:hAnsi="Courier New" w:cs="Courier New"/>
+          <w:sz w:val="20"/>
+          <w:szCs w:val="20"/>
+        </w:rPr>
+        <w:t>sum()</w:t>
       </w:r>
       <w:r>
         <w:rPr>
@@ -488,23 +433,13 @@
         </w:rPr>
         <w:t xml:space="preserve"> that sums and multiplies (respectively) all the numbers in a list of numbers. For example, </w:t>
       </w:r>
-      <w:proofErr w:type="gramStart"/>
-      <w:r>
-        <w:rPr>
-          <w:rFonts w:ascii="Courier New" w:eastAsia="Times New Roman" w:hAnsi="Courier New" w:cs="Courier New"/>
-          <w:sz w:val="20"/>
-          <w:szCs w:val="20"/>
-        </w:rPr>
-        <w:t>sum(</w:t>
-      </w:r>
-      <w:proofErr w:type="gramEnd"/>
-      <w:r>
-        <w:rPr>
-          <w:rFonts w:ascii="Courier New" w:eastAsia="Times New Roman" w:hAnsi="Courier New" w:cs="Courier New"/>
-          <w:sz w:val="20"/>
-          <w:szCs w:val="20"/>
-        </w:rPr>
-        <w:t>[1, 2, 3, 4])</w:t>
+      <w:r>
+        <w:rPr>
+          <w:rFonts w:ascii="Courier New" w:eastAsia="Times New Roman" w:hAnsi="Courier New" w:cs="Courier New"/>
+          <w:sz w:val="20"/>
+          <w:szCs w:val="20"/>
+        </w:rPr>
+        <w:t>sum([1, 2, 3, 4])</w:t>
       </w:r>
       <w:r>
         <w:rPr>
@@ -584,23 +519,13 @@
         </w:rPr>
         <w:t xml:space="preserve">Define a function </w:t>
       </w:r>
-      <w:proofErr w:type="gramStart"/>
-      <w:r>
-        <w:rPr>
-          <w:rFonts w:ascii="Courier New" w:eastAsia="Times New Roman" w:hAnsi="Courier New" w:cs="Courier New"/>
-          <w:sz w:val="20"/>
-          <w:szCs w:val="20"/>
-        </w:rPr>
-        <w:t>reverse(</w:t>
-      </w:r>
-      <w:proofErr w:type="gramEnd"/>
-      <w:r>
-        <w:rPr>
-          <w:rFonts w:ascii="Courier New" w:eastAsia="Times New Roman" w:hAnsi="Courier New" w:cs="Courier New"/>
-          <w:sz w:val="20"/>
-          <w:szCs w:val="20"/>
-        </w:rPr>
-        <w:t>)</w:t>
+      <w:r>
+        <w:rPr>
+          <w:rFonts w:ascii="Courier New" w:eastAsia="Times New Roman" w:hAnsi="Courier New" w:cs="Courier New"/>
+          <w:sz w:val="20"/>
+          <w:szCs w:val="20"/>
+        </w:rPr>
+        <w:t>reverse()</w:t>
       </w:r>
       <w:r>
         <w:rPr>
@@ -610,23 +535,13 @@
         </w:rPr>
         <w:t xml:space="preserve"> that computes the reversal of a string. For example, </w:t>
       </w:r>
-      <w:proofErr w:type="gramStart"/>
-      <w:r>
-        <w:rPr>
-          <w:rFonts w:ascii="Courier New" w:eastAsia="Times New Roman" w:hAnsi="Courier New" w:cs="Courier New"/>
-          <w:sz w:val="20"/>
-          <w:szCs w:val="20"/>
-        </w:rPr>
-        <w:t>reverse(</w:t>
-      </w:r>
-      <w:proofErr w:type="gramEnd"/>
-      <w:r>
-        <w:rPr>
-          <w:rFonts w:ascii="Courier New" w:eastAsia="Times New Roman" w:hAnsi="Courier New" w:cs="Courier New"/>
-          <w:sz w:val="20"/>
-          <w:szCs w:val="20"/>
-        </w:rPr>
-        <w:t>"I am testing")</w:t>
+      <w:r>
+        <w:rPr>
+          <w:rFonts w:ascii="Courier New" w:eastAsia="Times New Roman" w:hAnsi="Courier New" w:cs="Courier New"/>
+          <w:sz w:val="20"/>
+          <w:szCs w:val="20"/>
+        </w:rPr>
+        <w:t>reverse("I am testing")</w:t>
       </w:r>
       <w:r>
         <w:rPr>
@@ -680,25 +595,7 @@
           <w:sz w:val="20"/>
           <w:szCs w:val="20"/>
         </w:rPr>
-        <w:t>is_</w:t>
-      </w:r>
-      <w:proofErr w:type="gramStart"/>
-      <w:r>
-        <w:rPr>
-          <w:rFonts w:ascii="Courier New" w:eastAsia="Times New Roman" w:hAnsi="Courier New" w:cs="Courier New"/>
-          <w:sz w:val="20"/>
-          <w:szCs w:val="20"/>
-        </w:rPr>
-        <w:t>palindrome(</w:t>
-      </w:r>
-      <w:proofErr w:type="gramEnd"/>
-      <w:r>
-        <w:rPr>
-          <w:rFonts w:ascii="Courier New" w:eastAsia="Times New Roman" w:hAnsi="Courier New" w:cs="Courier New"/>
-          <w:sz w:val="20"/>
-          <w:szCs w:val="20"/>
-        </w:rPr>
-        <w:t>)</w:t>
+        <w:t>is_palindrome()</w:t>
       </w:r>
       <w:r>
         <w:rPr>
@@ -714,25 +611,7 @@
           <w:sz w:val="20"/>
           <w:szCs w:val="20"/>
         </w:rPr>
-        <w:t>is_</w:t>
-      </w:r>
-      <w:proofErr w:type="gramStart"/>
-      <w:r>
-        <w:rPr>
-          <w:rFonts w:ascii="Courier New" w:eastAsia="Times New Roman" w:hAnsi="Courier New" w:cs="Courier New"/>
-          <w:sz w:val="20"/>
-          <w:szCs w:val="20"/>
-        </w:rPr>
-        <w:t>palindrome(</w:t>
-      </w:r>
-      <w:proofErr w:type="gramEnd"/>
-      <w:r>
-        <w:rPr>
-          <w:rFonts w:ascii="Courier New" w:eastAsia="Times New Roman" w:hAnsi="Courier New" w:cs="Courier New"/>
-          <w:sz w:val="20"/>
-          <w:szCs w:val="20"/>
-        </w:rPr>
-        <w:t>"radar")</w:t>
+        <w:t>is_palindrome("radar")</w:t>
       </w:r>
       <w:r>
         <w:rPr>
@@ -786,25 +665,7 @@
           <w:sz w:val="20"/>
           <w:szCs w:val="20"/>
         </w:rPr>
-        <w:t>is_</w:t>
-      </w:r>
-      <w:proofErr w:type="gramStart"/>
-      <w:r>
-        <w:rPr>
-          <w:rFonts w:ascii="Courier New" w:eastAsia="Times New Roman" w:hAnsi="Courier New" w:cs="Courier New"/>
-          <w:sz w:val="20"/>
-          <w:szCs w:val="20"/>
-        </w:rPr>
-        <w:t>member(</w:t>
-      </w:r>
-      <w:proofErr w:type="gramEnd"/>
-      <w:r>
-        <w:rPr>
-          <w:rFonts w:ascii="Courier New" w:eastAsia="Times New Roman" w:hAnsi="Courier New" w:cs="Courier New"/>
-          <w:sz w:val="20"/>
-          <w:szCs w:val="20"/>
-        </w:rPr>
-        <w:t>)</w:t>
+        <w:t>is_member()</w:t>
       </w:r>
       <w:r>
         <w:rPr>
@@ -970,25 +831,7 @@
           <w:sz w:val="20"/>
           <w:szCs w:val="20"/>
         </w:rPr>
-        <w:t>is_</w:t>
-      </w:r>
-      <w:proofErr w:type="gramStart"/>
-      <w:r>
-        <w:rPr>
-          <w:rFonts w:ascii="Courier New" w:eastAsia="Times New Roman" w:hAnsi="Courier New" w:cs="Courier New"/>
-          <w:sz w:val="20"/>
-          <w:szCs w:val="20"/>
-        </w:rPr>
-        <w:t>member(</w:t>
-      </w:r>
-      <w:proofErr w:type="gramEnd"/>
-      <w:r>
-        <w:rPr>
-          <w:rFonts w:ascii="Courier New" w:eastAsia="Times New Roman" w:hAnsi="Courier New" w:cs="Courier New"/>
-          <w:sz w:val="20"/>
-          <w:szCs w:val="20"/>
-        </w:rPr>
-        <w:t>)</w:t>
+        <w:t>is_member()</w:t>
       </w:r>
       <w:r>
         <w:rPr>
@@ -1042,25 +885,7 @@
           <w:sz w:val="20"/>
           <w:szCs w:val="20"/>
         </w:rPr>
-        <w:t>generate_n_</w:t>
-      </w:r>
-      <w:proofErr w:type="gramStart"/>
-      <w:r>
-        <w:rPr>
-          <w:rFonts w:ascii="Courier New" w:eastAsia="Times New Roman" w:hAnsi="Courier New" w:cs="Courier New"/>
-          <w:sz w:val="20"/>
-          <w:szCs w:val="20"/>
-        </w:rPr>
-        <w:t>chars(</w:t>
-      </w:r>
-      <w:proofErr w:type="gramEnd"/>
-      <w:r>
-        <w:rPr>
-          <w:rFonts w:ascii="Courier New" w:eastAsia="Times New Roman" w:hAnsi="Courier New" w:cs="Courier New"/>
-          <w:sz w:val="20"/>
-          <w:szCs w:val="20"/>
-        </w:rPr>
-        <w:t>)</w:t>
+        <w:t>generate_n_chars()</w:t>
       </w:r>
       <w:r>
         <w:rPr>
@@ -1140,25 +965,7 @@
           <w:sz w:val="20"/>
           <w:szCs w:val="20"/>
         </w:rPr>
-        <w:t>generate_n_</w:t>
-      </w:r>
-      <w:proofErr w:type="gramStart"/>
-      <w:r>
-        <w:rPr>
-          <w:rFonts w:ascii="Courier New" w:eastAsia="Times New Roman" w:hAnsi="Courier New" w:cs="Courier New"/>
-          <w:sz w:val="20"/>
-          <w:szCs w:val="20"/>
-        </w:rPr>
-        <w:t>chars(</w:t>
-      </w:r>
-      <w:proofErr w:type="gramEnd"/>
-      <w:r>
-        <w:rPr>
-          <w:rFonts w:ascii="Courier New" w:eastAsia="Times New Roman" w:hAnsi="Courier New" w:cs="Courier New"/>
-          <w:sz w:val="20"/>
-          <w:szCs w:val="20"/>
-        </w:rPr>
-        <w:t>5,"x")</w:t>
+        <w:t>generate_n_chars(5,"x")</w:t>
       </w:r>
       <w:r>
         <w:rPr>
@@ -1236,6 +1043,7 @@
           <w:sz w:val="24"/>
           <w:szCs w:val="24"/>
         </w:rPr>
+        <w:lastRenderedPageBreak/>
         <w:t xml:space="preserve">Define a </w:t>
       </w:r>
       <w:r>
@@ -1256,23 +1064,13 @@
         </w:rPr>
         <w:t xml:space="preserve"> </w:t>
       </w:r>
-      <w:proofErr w:type="gramStart"/>
-      <w:r>
-        <w:rPr>
-          <w:rFonts w:ascii="Courier New" w:eastAsia="Times New Roman" w:hAnsi="Courier New" w:cs="Courier New"/>
-          <w:sz w:val="20"/>
-          <w:szCs w:val="20"/>
-        </w:rPr>
-        <w:t>histogram(</w:t>
-      </w:r>
-      <w:proofErr w:type="gramEnd"/>
-      <w:r>
-        <w:rPr>
-          <w:rFonts w:ascii="Courier New" w:eastAsia="Times New Roman" w:hAnsi="Courier New" w:cs="Courier New"/>
-          <w:sz w:val="20"/>
-          <w:szCs w:val="20"/>
-        </w:rPr>
-        <w:t>)</w:t>
+      <w:r>
+        <w:rPr>
+          <w:rFonts w:ascii="Courier New" w:eastAsia="Times New Roman" w:hAnsi="Courier New" w:cs="Courier New"/>
+          <w:sz w:val="20"/>
+          <w:szCs w:val="20"/>
+        </w:rPr>
+        <w:t>histogram()</w:t>
       </w:r>
       <w:r>
         <w:rPr>
@@ -1378,7 +1176,6 @@
           <w:sz w:val="20"/>
           <w:szCs w:val="20"/>
         </w:rPr>
-        <w:lastRenderedPageBreak/>
         <w:t>*********</w:t>
       </w:r>
     </w:p>
@@ -1440,23 +1237,13 @@
         </w:rPr>
         <w:t xml:space="preserve">The function </w:t>
       </w:r>
-      <w:proofErr w:type="gramStart"/>
-      <w:r>
-        <w:rPr>
-          <w:rFonts w:ascii="Courier New" w:eastAsia="Times New Roman" w:hAnsi="Courier New" w:cs="Courier New"/>
-          <w:sz w:val="20"/>
-          <w:szCs w:val="20"/>
-        </w:rPr>
-        <w:t>max(</w:t>
-      </w:r>
-      <w:proofErr w:type="gramEnd"/>
-      <w:r>
-        <w:rPr>
-          <w:rFonts w:ascii="Courier New" w:eastAsia="Times New Roman" w:hAnsi="Courier New" w:cs="Courier New"/>
-          <w:sz w:val="20"/>
-          <w:szCs w:val="20"/>
-        </w:rPr>
-        <w:t>)</w:t>
+      <w:r>
+        <w:rPr>
+          <w:rFonts w:ascii="Courier New" w:eastAsia="Times New Roman" w:hAnsi="Courier New" w:cs="Courier New"/>
+          <w:sz w:val="20"/>
+          <w:szCs w:val="20"/>
+        </w:rPr>
+        <w:t>max()</w:t>
       </w:r>
       <w:r>
         <w:rPr>
@@ -1488,25 +1275,7 @@
           <w:sz w:val="20"/>
           <w:szCs w:val="20"/>
         </w:rPr>
-        <w:t>max_in_</w:t>
-      </w:r>
-      <w:proofErr w:type="gramStart"/>
-      <w:r>
-        <w:rPr>
-          <w:rFonts w:ascii="Courier New" w:eastAsia="Times New Roman" w:hAnsi="Courier New" w:cs="Courier New"/>
-          <w:sz w:val="20"/>
-          <w:szCs w:val="20"/>
-        </w:rPr>
-        <w:t>list(</w:t>
-      </w:r>
-      <w:proofErr w:type="gramEnd"/>
-      <w:r>
-        <w:rPr>
-          <w:rFonts w:ascii="Courier New" w:eastAsia="Times New Roman" w:hAnsi="Courier New" w:cs="Courier New"/>
-          <w:sz w:val="20"/>
-          <w:szCs w:val="20"/>
-        </w:rPr>
-        <w:t>)</w:t>
+        <w:t>max_in_list()</w:t>
       </w:r>
       <w:r>
         <w:rPr>
@@ -1584,25 +1353,7 @@
           <w:sz w:val="20"/>
           <w:szCs w:val="20"/>
         </w:rPr>
-        <w:t>find_longest_</w:t>
-      </w:r>
-      <w:proofErr w:type="gramStart"/>
-      <w:r>
-        <w:rPr>
-          <w:rFonts w:ascii="Courier New" w:eastAsia="Times New Roman" w:hAnsi="Courier New" w:cs="Courier New"/>
-          <w:sz w:val="20"/>
-          <w:szCs w:val="20"/>
-        </w:rPr>
-        <w:t>word(</w:t>
-      </w:r>
-      <w:proofErr w:type="gramEnd"/>
-      <w:r>
-        <w:rPr>
-          <w:rFonts w:ascii="Courier New" w:eastAsia="Times New Roman" w:hAnsi="Courier New" w:cs="Courier New"/>
-          <w:sz w:val="20"/>
-          <w:szCs w:val="20"/>
-        </w:rPr>
-        <w:t>)</w:t>
+        <w:t>find_longest_word()</w:t>
       </w:r>
       <w:r>
         <w:rPr>
@@ -1640,25 +1391,7 @@
           <w:sz w:val="20"/>
           <w:szCs w:val="20"/>
         </w:rPr>
-        <w:t>filter_long_</w:t>
-      </w:r>
-      <w:proofErr w:type="gramStart"/>
-      <w:r>
-        <w:rPr>
-          <w:rFonts w:ascii="Courier New" w:eastAsia="Times New Roman" w:hAnsi="Courier New" w:cs="Courier New"/>
-          <w:sz w:val="20"/>
-          <w:szCs w:val="20"/>
-        </w:rPr>
-        <w:t>words(</w:t>
-      </w:r>
-      <w:proofErr w:type="gramEnd"/>
-      <w:r>
-        <w:rPr>
-          <w:rFonts w:ascii="Courier New" w:eastAsia="Times New Roman" w:hAnsi="Courier New" w:cs="Courier New"/>
-          <w:sz w:val="20"/>
-          <w:szCs w:val="20"/>
-        </w:rPr>
-        <w:t>)</w:t>
+        <w:t>filter_long_words()</w:t>
       </w:r>
       <w:r>
         <w:rPr>
@@ -1813,7 +1546,6 @@
           <w:szCs w:val="24"/>
         </w:rPr>
       </w:pPr>
-      <w:proofErr w:type="gramStart"/>
       <w:r>
         <w:rPr>
           <w:rFonts w:ascii="Times New Roman" w:eastAsia="Times New Roman" w:hAnsi="Times New Roman" w:cs="Times New Roman"/>
@@ -1822,7 +1554,6 @@
         </w:rPr>
         <w:t>99 bottles of beer on the wall, 99 bottles of beer.</w:t>
       </w:r>
-      <w:proofErr w:type="gramEnd"/>
       <w:r>
         <w:rPr>
           <w:rFonts w:ascii="Times New Roman" w:eastAsia="Times New Roman" w:hAnsi="Times New Roman" w:cs="Times New Roman"/>
@@ -1898,25 +1629,7 @@
           <w:sz w:val="20"/>
           <w:szCs w:val="20"/>
         </w:rPr>
-        <w:t>{"merry":"god", "christmas":"jul", "and":"och", "happy"</w:t>
-      </w:r>
-      <w:proofErr w:type="gramStart"/>
-      <w:r>
-        <w:rPr>
-          <w:rFonts w:ascii="Courier New" w:eastAsia="Times New Roman" w:hAnsi="Courier New" w:cs="Courier New"/>
-          <w:sz w:val="20"/>
-          <w:szCs w:val="20"/>
-        </w:rPr>
-        <w:t>:gott</w:t>
-      </w:r>
-      <w:proofErr w:type="gramEnd"/>
-      <w:r>
-        <w:rPr>
-          <w:rFonts w:ascii="Courier New" w:eastAsia="Times New Roman" w:hAnsi="Courier New" w:cs="Courier New"/>
-          <w:sz w:val="20"/>
-          <w:szCs w:val="20"/>
-        </w:rPr>
-        <w:t>", "new":"nytt", "year":"år"}</w:t>
+        <w:t>{"merry":"god", "christmas":"jul", "and":"och", "happy":gott", "new":"nytt", "year":"år"}</w:t>
       </w:r>
       <w:r>
         <w:rPr>
@@ -1926,23 +1639,13 @@
         </w:rPr>
         <w:t xml:space="preserve"> and use it to translate your Christmas cards from English into Swedish. That is, write a function </w:t>
       </w:r>
-      <w:proofErr w:type="gramStart"/>
-      <w:r>
-        <w:rPr>
-          <w:rFonts w:ascii="Courier New" w:eastAsia="Times New Roman" w:hAnsi="Courier New" w:cs="Courier New"/>
-          <w:sz w:val="20"/>
-          <w:szCs w:val="20"/>
-        </w:rPr>
-        <w:t>translate(</w:t>
-      </w:r>
-      <w:proofErr w:type="gramEnd"/>
-      <w:r>
-        <w:rPr>
-          <w:rFonts w:ascii="Courier New" w:eastAsia="Times New Roman" w:hAnsi="Courier New" w:cs="Courier New"/>
-          <w:sz w:val="20"/>
-          <w:szCs w:val="20"/>
-        </w:rPr>
-        <w:t>)</w:t>
+      <w:r>
+        <w:rPr>
+          <w:rFonts w:ascii="Courier New" w:eastAsia="Times New Roman" w:hAnsi="Courier New" w:cs="Courier New"/>
+          <w:sz w:val="20"/>
+          <w:szCs w:val="20"/>
+        </w:rPr>
+        <w:t>translate()</w:t>
       </w:r>
       <w:r>
         <w:rPr>
@@ -1980,25 +1683,7 @@
           <w:sz w:val="20"/>
           <w:szCs w:val="20"/>
         </w:rPr>
-        <w:t>char_</w:t>
-      </w:r>
-      <w:proofErr w:type="gramStart"/>
-      <w:r>
-        <w:rPr>
-          <w:rFonts w:ascii="Courier New" w:eastAsia="Times New Roman" w:hAnsi="Courier New" w:cs="Courier New"/>
-          <w:sz w:val="20"/>
-          <w:szCs w:val="20"/>
-        </w:rPr>
-        <w:t>freq(</w:t>
-      </w:r>
-      <w:proofErr w:type="gramEnd"/>
-      <w:r>
-        <w:rPr>
-          <w:rFonts w:ascii="Courier New" w:eastAsia="Times New Roman" w:hAnsi="Courier New" w:cs="Courier New"/>
-          <w:sz w:val="20"/>
-          <w:szCs w:val="20"/>
-        </w:rPr>
-        <w:t>)</w:t>
+        <w:t>char_freq()</w:t>
       </w:r>
       <w:r>
         <w:rPr>
@@ -2014,25 +1699,7 @@
           <w:sz w:val="20"/>
           <w:szCs w:val="20"/>
         </w:rPr>
-        <w:t>char_</w:t>
-      </w:r>
-      <w:proofErr w:type="gramStart"/>
-      <w:r>
-        <w:rPr>
-          <w:rFonts w:ascii="Courier New" w:eastAsia="Times New Roman" w:hAnsi="Courier New" w:cs="Courier New"/>
-          <w:sz w:val="20"/>
-          <w:szCs w:val="20"/>
-        </w:rPr>
-        <w:t>freq(</w:t>
-      </w:r>
-      <w:proofErr w:type="gramEnd"/>
-      <w:r>
-        <w:rPr>
-          <w:rFonts w:ascii="Courier New" w:eastAsia="Times New Roman" w:hAnsi="Courier New" w:cs="Courier New"/>
-          <w:sz w:val="20"/>
-          <w:szCs w:val="20"/>
-        </w:rPr>
-        <w:t>"abbabcbdbabdbdbabababcbcbab")</w:t>
+        <w:t>char_freq("abbabcbdbabdbdbabababcbcbab")</w:t>
       </w:r>
       <w:r>
         <w:rPr>
@@ -2080,7 +1747,16 @@
           <w:sz w:val="24"/>
           <w:szCs w:val="24"/>
         </w:rPr>
-        <w:t xml:space="preserve"> is a very simple encryption techniques in which each letter in the plain text is replaced by a letter some fixed number of positions down the alphabet. For example, with a shift of 3, A would be replaced by D, B would become E, and so on. The method is named after Julius Caesar, who used it to communicate with his generals. </w:t>
+        <w:t xml:space="preserve"> is a very simple encryption techniques in which each letter in the plain text is replaced by a letter some fixed number of positions down the alphabet. For example, with a shift of 3, A would be replaced by D, B would become E, </w:t>
+      </w:r>
+      <w:r>
+        <w:rPr>
+          <w:rFonts w:ascii="Times New Roman" w:eastAsia="Times New Roman" w:hAnsi="Times New Roman" w:cs="Times New Roman"/>
+          <w:sz w:val="24"/>
+          <w:szCs w:val="24"/>
+        </w:rPr>
+        <w:lastRenderedPageBreak/>
+        <w:t xml:space="preserve">and so on. The method is named after Julius Caesar, who used it to communicate with his generals. </w:t>
       </w:r>
       <w:r>
         <w:rPr>
@@ -2098,16 +1774,7 @@
           <w:sz w:val="24"/>
           <w:szCs w:val="24"/>
         </w:rPr>
-        <w:t xml:space="preserve"> ("rotate by 13 places") is a widely used example of a Caesar cipher </w:t>
-      </w:r>
-      <w:r>
-        <w:rPr>
-          <w:rFonts w:ascii="Times New Roman" w:eastAsia="Times New Roman" w:hAnsi="Times New Roman" w:cs="Times New Roman"/>
-          <w:sz w:val="24"/>
-          <w:szCs w:val="24"/>
-        </w:rPr>
-        <w:lastRenderedPageBreak/>
-        <w:t xml:space="preserve">where the shift is 13. In Python, the key for ROT-13 may be represented by means of the following dictionary: </w:t>
+        <w:t xml:space="preserve"> ("rotate by 13 places") is a widely used example of a Caesar cipher where the shift is 13. In Python, the key for ROT-13 may be represented by means of the following dictionary: </w:t>
       </w:r>
     </w:p>
     <w:p>
@@ -2450,25 +2117,7 @@
           <w:sz w:val="20"/>
           <w:szCs w:val="20"/>
         </w:rPr>
-        <w:t xml:space="preserve">   </w:t>
-      </w:r>
-      <w:proofErr w:type="gramStart"/>
-      <w:r>
-        <w:rPr>
-          <w:rFonts w:ascii="Courier New" w:eastAsia="Times New Roman" w:hAnsi="Courier New" w:cs="Courier New"/>
-          <w:sz w:val="20"/>
-          <w:szCs w:val="20"/>
-        </w:rPr>
-        <w:t>Pnrfne pvcure?</w:t>
-      </w:r>
-      <w:proofErr w:type="gramEnd"/>
-      <w:r>
-        <w:rPr>
-          <w:rFonts w:ascii="Courier New" w:eastAsia="Times New Roman" w:hAnsi="Courier New" w:cs="Courier New"/>
-          <w:sz w:val="20"/>
-          <w:szCs w:val="20"/>
-        </w:rPr>
-        <w:t xml:space="preserve"> V zhpu cersre Pnrfne fnynq!</w:t>
+        <w:t xml:space="preserve">   Pnrfne pvcure? V zhpu cersre Pnrfne fnynq!</w:t>
       </w:r>
     </w:p>
     <w:p>
@@ -2527,23 +2176,13 @@
         </w:rPr>
         <w:t xml:space="preserve"> that takes a string and sees to it that 1) two or more occurrences of the space character is compressed into one, and 2) inserts an extra space after a period if the period is directly followed by a letter. E.g. </w:t>
       </w:r>
-      <w:proofErr w:type="gramStart"/>
-      <w:r>
-        <w:rPr>
-          <w:rFonts w:ascii="Courier New" w:eastAsia="Times New Roman" w:hAnsi="Courier New" w:cs="Courier New"/>
-          <w:sz w:val="20"/>
-          <w:szCs w:val="20"/>
-        </w:rPr>
-        <w:t>correct(</w:t>
-      </w:r>
-      <w:proofErr w:type="gramEnd"/>
-      <w:r>
-        <w:rPr>
-          <w:rFonts w:ascii="Courier New" w:eastAsia="Times New Roman" w:hAnsi="Courier New" w:cs="Courier New"/>
-          <w:sz w:val="20"/>
-          <w:szCs w:val="20"/>
-        </w:rPr>
-        <w:t>"This   is  very funny  and    cool.Indeed!")</w:t>
+      <w:r>
+        <w:rPr>
+          <w:rFonts w:ascii="Courier New" w:eastAsia="Times New Roman" w:hAnsi="Courier New" w:cs="Courier New"/>
+          <w:sz w:val="20"/>
+          <w:szCs w:val="20"/>
+        </w:rPr>
+        <w:t>correct("This   is  very funny  and    cool.Indeed!")</w:t>
       </w:r>
       <w:r>
         <w:rPr>
@@ -2910,25 +2549,7 @@
           <w:sz w:val="20"/>
           <w:szCs w:val="20"/>
         </w:rPr>
-        <w:t>make_3sg_</w:t>
-      </w:r>
-      <w:proofErr w:type="gramStart"/>
-      <w:r>
-        <w:rPr>
-          <w:rFonts w:ascii="Courier New" w:eastAsia="Times New Roman" w:hAnsi="Courier New" w:cs="Courier New"/>
-          <w:sz w:val="20"/>
-          <w:szCs w:val="20"/>
-        </w:rPr>
-        <w:t>form(</w:t>
-      </w:r>
-      <w:proofErr w:type="gramEnd"/>
-      <w:r>
-        <w:rPr>
-          <w:rFonts w:ascii="Courier New" w:eastAsia="Times New Roman" w:hAnsi="Courier New" w:cs="Courier New"/>
-          <w:sz w:val="20"/>
-          <w:szCs w:val="20"/>
-        </w:rPr>
-        <w:t>)</w:t>
+        <w:t>make_3sg_form()</w:t>
       </w:r>
       <w:r>
         <w:rPr>
@@ -3010,23 +2631,13 @@
         </w:rPr>
         <w:t xml:space="preserve">. Note however that the rules must be regarded as heuristic, in the sense that you must not expect them to work for all cases. Tip: Check out the string method </w:t>
       </w:r>
-      <w:proofErr w:type="gramStart"/>
-      <w:r>
-        <w:rPr>
-          <w:rFonts w:ascii="Courier New" w:eastAsia="Times New Roman" w:hAnsi="Courier New" w:cs="Courier New"/>
-          <w:sz w:val="20"/>
-          <w:szCs w:val="20"/>
-        </w:rPr>
-        <w:t>endswith(</w:t>
-      </w:r>
-      <w:proofErr w:type="gramEnd"/>
-      <w:r>
-        <w:rPr>
-          <w:rFonts w:ascii="Courier New" w:eastAsia="Times New Roman" w:hAnsi="Courier New" w:cs="Courier New"/>
-          <w:sz w:val="20"/>
-          <w:szCs w:val="20"/>
-        </w:rPr>
-        <w:t>)</w:t>
+      <w:r>
+        <w:rPr>
+          <w:rFonts w:ascii="Courier New" w:eastAsia="Times New Roman" w:hAnsi="Courier New" w:cs="Courier New"/>
+          <w:sz w:val="20"/>
+          <w:szCs w:val="20"/>
+        </w:rPr>
+        <w:t>endswith()</w:t>
       </w:r>
       <w:r>
         <w:rPr>
@@ -3224,7 +2835,6 @@
         </w:rPr>
         <w:t xml:space="preserve">, </w:t>
       </w:r>
-      <w:proofErr w:type="gramStart"/>
       <w:r>
         <w:rPr>
           <w:rFonts w:ascii="Times New Roman" w:eastAsia="Times New Roman" w:hAnsi="Times New Roman" w:cs="Times New Roman"/>
@@ -3235,7 +2845,6 @@
         </w:rPr>
         <w:t>see</w:t>
       </w:r>
-      <w:proofErr w:type="gramEnd"/>
       <w:r>
         <w:rPr>
           <w:rFonts w:ascii="Times New Roman" w:eastAsia="Times New Roman" w:hAnsi="Times New Roman" w:cs="Times New Roman"/>
@@ -3386,6 +2995,7 @@
           <w:sz w:val="24"/>
           <w:szCs w:val="24"/>
         </w:rPr>
+        <w:lastRenderedPageBreak/>
         <w:t xml:space="preserve">For words consisting of consonant-vowel-consonant, double the final letter before adding </w:t>
       </w:r>
       <w:r>
@@ -3418,7 +3028,6 @@
           <w:sz w:val="24"/>
           <w:szCs w:val="24"/>
         </w:rPr>
-        <w:lastRenderedPageBreak/>
         <w:t xml:space="preserve">By default just add </w:t>
       </w:r>
       <w:r>
@@ -3456,25 +3065,7 @@
           <w:sz w:val="20"/>
           <w:szCs w:val="20"/>
         </w:rPr>
-        <w:t>make_ing_</w:t>
-      </w:r>
-      <w:proofErr w:type="gramStart"/>
-      <w:r>
-        <w:rPr>
-          <w:rFonts w:ascii="Courier New" w:eastAsia="Times New Roman" w:hAnsi="Courier New" w:cs="Courier New"/>
-          <w:sz w:val="20"/>
-          <w:szCs w:val="20"/>
-        </w:rPr>
-        <w:t>form(</w:t>
-      </w:r>
-      <w:proofErr w:type="gramEnd"/>
-      <w:r>
-        <w:rPr>
-          <w:rFonts w:ascii="Courier New" w:eastAsia="Times New Roman" w:hAnsi="Courier New" w:cs="Courier New"/>
-          <w:sz w:val="20"/>
-          <w:szCs w:val="20"/>
-        </w:rPr>
-        <w:t>)</w:t>
+        <w:t>make_ing_form()</w:t>
       </w:r>
       <w:r>
         <w:rPr>
@@ -3602,23 +3193,13 @@
         </w:rPr>
         <w:t xml:space="preserve">Using the higher order function </w:t>
       </w:r>
-      <w:proofErr w:type="gramStart"/>
-      <w:r>
-        <w:rPr>
-          <w:rFonts w:ascii="Courier New" w:eastAsia="Times New Roman" w:hAnsi="Courier New" w:cs="Courier New"/>
-          <w:sz w:val="20"/>
-          <w:szCs w:val="20"/>
-        </w:rPr>
-        <w:t>reduce(</w:t>
-      </w:r>
-      <w:proofErr w:type="gramEnd"/>
-      <w:r>
-        <w:rPr>
-          <w:rFonts w:ascii="Courier New" w:eastAsia="Times New Roman" w:hAnsi="Courier New" w:cs="Courier New"/>
-          <w:sz w:val="20"/>
-          <w:szCs w:val="20"/>
-        </w:rPr>
-        <w:t>)</w:t>
+      <w:r>
+        <w:rPr>
+          <w:rFonts w:ascii="Courier New" w:eastAsia="Times New Roman" w:hAnsi="Courier New" w:cs="Courier New"/>
+          <w:sz w:val="20"/>
+          <w:szCs w:val="20"/>
+        </w:rPr>
+        <w:t>reduce()</w:t>
       </w:r>
       <w:r>
         <w:rPr>
@@ -3662,23 +3243,13 @@
         </w:rPr>
         <w:t xml:space="preserve"> of numbers and returns the largest one. Then ask yourself: why define and call a new function, when I can just as well call the </w:t>
       </w:r>
-      <w:proofErr w:type="gramStart"/>
-      <w:r>
-        <w:rPr>
-          <w:rFonts w:ascii="Courier New" w:eastAsia="Times New Roman" w:hAnsi="Courier New" w:cs="Courier New"/>
-          <w:sz w:val="20"/>
-          <w:szCs w:val="20"/>
-        </w:rPr>
-        <w:t>reduce(</w:t>
-      </w:r>
-      <w:proofErr w:type="gramEnd"/>
-      <w:r>
-        <w:rPr>
-          <w:rFonts w:ascii="Courier New" w:eastAsia="Times New Roman" w:hAnsi="Courier New" w:cs="Courier New"/>
-          <w:sz w:val="20"/>
-          <w:szCs w:val="20"/>
-        </w:rPr>
-        <w:t>)</w:t>
+      <w:r>
+        <w:rPr>
+          <w:rFonts w:ascii="Courier New" w:eastAsia="Times New Roman" w:hAnsi="Courier New" w:cs="Courier New"/>
+          <w:sz w:val="20"/>
+          <w:szCs w:val="20"/>
+        </w:rPr>
+        <w:t>reduce()</w:t>
       </w:r>
       <w:r>
         <w:rPr>
@@ -3710,23 +3281,13 @@
         </w:rPr>
         <w:t xml:space="preserve">Write a program that maps a list of words into a list of integers representing the lengths of the correponding words. Write it in three different ways: 1) using a for-loop, 2) using the higher order function </w:t>
       </w:r>
-      <w:proofErr w:type="gramStart"/>
-      <w:r>
-        <w:rPr>
-          <w:rFonts w:ascii="Courier New" w:eastAsia="Times New Roman" w:hAnsi="Courier New" w:cs="Courier New"/>
-          <w:sz w:val="20"/>
-          <w:szCs w:val="20"/>
-        </w:rPr>
-        <w:t>map(</w:t>
-      </w:r>
-      <w:proofErr w:type="gramEnd"/>
-      <w:r>
-        <w:rPr>
-          <w:rFonts w:ascii="Courier New" w:eastAsia="Times New Roman" w:hAnsi="Courier New" w:cs="Courier New"/>
-          <w:sz w:val="20"/>
-          <w:szCs w:val="20"/>
-        </w:rPr>
-        <w:t>)</w:t>
+      <w:r>
+        <w:rPr>
+          <w:rFonts w:ascii="Courier New" w:eastAsia="Times New Roman" w:hAnsi="Courier New" w:cs="Courier New"/>
+          <w:sz w:val="20"/>
+          <w:szCs w:val="20"/>
+        </w:rPr>
+        <w:t>map()</w:t>
       </w:r>
       <w:r>
         <w:rPr>
@@ -3782,25 +3343,7 @@
           <w:sz w:val="20"/>
           <w:szCs w:val="20"/>
         </w:rPr>
-        <w:t>find_longest_</w:t>
-      </w:r>
-      <w:proofErr w:type="gramStart"/>
-      <w:r>
-        <w:rPr>
-          <w:rFonts w:ascii="Courier New" w:eastAsia="Times New Roman" w:hAnsi="Courier New" w:cs="Courier New"/>
-          <w:sz w:val="20"/>
-          <w:szCs w:val="20"/>
-        </w:rPr>
-        <w:t>word(</w:t>
-      </w:r>
-      <w:proofErr w:type="gramEnd"/>
-      <w:r>
-        <w:rPr>
-          <w:rFonts w:ascii="Courier New" w:eastAsia="Times New Roman" w:hAnsi="Courier New" w:cs="Courier New"/>
-          <w:sz w:val="20"/>
-          <w:szCs w:val="20"/>
-        </w:rPr>
-        <w:t>)</w:t>
+        <w:t>find_longest_word()</w:t>
       </w:r>
       <w:r>
         <w:rPr>
@@ -3832,23 +3375,13 @@
         </w:rPr>
         <w:t xml:space="preserve">Using the higher order function </w:t>
       </w:r>
-      <w:proofErr w:type="gramStart"/>
-      <w:r>
-        <w:rPr>
-          <w:rFonts w:ascii="Courier New" w:eastAsia="Times New Roman" w:hAnsi="Courier New" w:cs="Courier New"/>
-          <w:sz w:val="20"/>
-          <w:szCs w:val="20"/>
-        </w:rPr>
-        <w:t>filter(</w:t>
-      </w:r>
-      <w:proofErr w:type="gramEnd"/>
-      <w:r>
-        <w:rPr>
-          <w:rFonts w:ascii="Courier New" w:eastAsia="Times New Roman" w:hAnsi="Courier New" w:cs="Courier New"/>
-          <w:sz w:val="20"/>
-          <w:szCs w:val="20"/>
-        </w:rPr>
-        <w:t>)</w:t>
+      <w:r>
+        <w:rPr>
+          <w:rFonts w:ascii="Courier New" w:eastAsia="Times New Roman" w:hAnsi="Courier New" w:cs="Courier New"/>
+          <w:sz w:val="20"/>
+          <w:szCs w:val="20"/>
+        </w:rPr>
+        <w:t>filter()</w:t>
       </w:r>
       <w:r>
         <w:rPr>
@@ -3934,25 +3467,7 @@
           <w:sz w:val="20"/>
           <w:szCs w:val="20"/>
         </w:rPr>
-        <w:t>{"merry":"god", "christmas":"jul", "and":"och", "happy"</w:t>
-      </w:r>
-      <w:proofErr w:type="gramStart"/>
-      <w:r>
-        <w:rPr>
-          <w:rFonts w:ascii="Courier New" w:eastAsia="Times New Roman" w:hAnsi="Courier New" w:cs="Courier New"/>
-          <w:sz w:val="20"/>
-          <w:szCs w:val="20"/>
-        </w:rPr>
-        <w:t>:gott</w:t>
-      </w:r>
-      <w:proofErr w:type="gramEnd"/>
-      <w:r>
-        <w:rPr>
-          <w:rFonts w:ascii="Courier New" w:eastAsia="Times New Roman" w:hAnsi="Courier New" w:cs="Courier New"/>
-          <w:sz w:val="20"/>
-          <w:szCs w:val="20"/>
-        </w:rPr>
-        <w:t>", "new":"nytt", "year":"år"}</w:t>
+        <w:t>{"merry":"god", "christmas":"jul", "and":"och", "happy":gott", "new":"nytt", "year":"år"}</w:t>
       </w:r>
       <w:r>
         <w:rPr>
@@ -3962,23 +3477,13 @@
         </w:rPr>
         <w:t xml:space="preserve"> and use it to translate your Christmas cards from English into Swedish. Use the higher order function </w:t>
       </w:r>
-      <w:proofErr w:type="gramStart"/>
-      <w:r>
-        <w:rPr>
-          <w:rFonts w:ascii="Courier New" w:eastAsia="Times New Roman" w:hAnsi="Courier New" w:cs="Courier New"/>
-          <w:sz w:val="20"/>
-          <w:szCs w:val="20"/>
-        </w:rPr>
-        <w:t>map(</w:t>
-      </w:r>
-      <w:proofErr w:type="gramEnd"/>
-      <w:r>
-        <w:rPr>
-          <w:rFonts w:ascii="Courier New" w:eastAsia="Times New Roman" w:hAnsi="Courier New" w:cs="Courier New"/>
-          <w:sz w:val="20"/>
-          <w:szCs w:val="20"/>
-        </w:rPr>
-        <w:t>)</w:t>
+      <w:r>
+        <w:rPr>
+          <w:rFonts w:ascii="Courier New" w:eastAsia="Times New Roman" w:hAnsi="Courier New" w:cs="Courier New"/>
+          <w:sz w:val="20"/>
+          <w:szCs w:val="20"/>
+        </w:rPr>
+        <w:t>map()</w:t>
       </w:r>
       <w:r>
         <w:rPr>
@@ -4026,23 +3531,13 @@
         </w:rPr>
         <w:t xml:space="preserve">Implement the higher order functions </w:t>
       </w:r>
-      <w:proofErr w:type="gramStart"/>
-      <w:r>
-        <w:rPr>
-          <w:rFonts w:ascii="Courier New" w:eastAsia="Times New Roman" w:hAnsi="Courier New" w:cs="Courier New"/>
-          <w:sz w:val="20"/>
-          <w:szCs w:val="20"/>
-        </w:rPr>
-        <w:t>map(</w:t>
-      </w:r>
-      <w:proofErr w:type="gramEnd"/>
-      <w:r>
-        <w:rPr>
-          <w:rFonts w:ascii="Courier New" w:eastAsia="Times New Roman" w:hAnsi="Courier New" w:cs="Courier New"/>
-          <w:sz w:val="20"/>
-          <w:szCs w:val="20"/>
-        </w:rPr>
-        <w:t>)</w:t>
+      <w:r>
+        <w:rPr>
+          <w:rFonts w:ascii="Courier New" w:eastAsia="Times New Roman" w:hAnsi="Courier New" w:cs="Courier New"/>
+          <w:sz w:val="20"/>
+          <w:szCs w:val="20"/>
+        </w:rPr>
+        <w:t>map()</w:t>
       </w:r>
       <w:r>
         <w:rPr>
@@ -4282,7 +3777,16 @@
           <w:sz w:val="24"/>
           <w:szCs w:val="24"/>
         </w:rPr>
-        <w:t xml:space="preserve"> assigns code words to the letters of the English alphabet acrophonically (Alfa for A, Bravo for B, etc.) so that critical combinations of letters (and numbers) can be pronounced and understood by those who transmit and receive voice messages by radio or telephone regardless of their native language, especially when the safety of navigation or persons is essential. Here is a Python dictionary covering one version of the ICAO alphabet:</w:t>
+        <w:t xml:space="preserve"> assigns code words to the letters of the English alphabet acrophonically (Alfa for A, Bravo for B, etc.) so that critical combinations of letters (and numbers) can be pronounced and understood by those who transmit and receive voice messages by radio or telephone regardless of their </w:t>
+      </w:r>
+      <w:r>
+        <w:rPr>
+          <w:rFonts w:ascii="Times New Roman" w:eastAsia="Times New Roman" w:hAnsi="Times New Roman" w:cs="Times New Roman"/>
+          <w:sz w:val="24"/>
+          <w:szCs w:val="24"/>
+        </w:rPr>
+        <w:lastRenderedPageBreak/>
+        <w:t>native language, especially when the safety of navigation or persons is essential. Here is a Python dictionary covering one version of the ICAO alphabet:</w:t>
       </w:r>
     </w:p>
     <w:p>
@@ -4323,7 +3827,6 @@
           <w:sz w:val="20"/>
           <w:szCs w:val="20"/>
         </w:rPr>
-        <w:lastRenderedPageBreak/>
         <w:t>d = {'a':'alfa', 'b':'bravo', 'c':'charlie', 'd':'delta', 'e':'echo', 'f':'foxtrot',</w:t>
       </w:r>
     </w:p>
@@ -4515,25 +4018,7 @@
           <w:sz w:val="20"/>
           <w:szCs w:val="20"/>
         </w:rPr>
-        <w:t>speak_</w:t>
-      </w:r>
-      <w:proofErr w:type="gramStart"/>
-      <w:r>
-        <w:rPr>
-          <w:rFonts w:ascii="Courier New" w:eastAsia="Times New Roman" w:hAnsi="Courier New" w:cs="Courier New"/>
-          <w:sz w:val="20"/>
-          <w:szCs w:val="20"/>
-        </w:rPr>
-        <w:t>ICAO(</w:t>
-      </w:r>
-      <w:proofErr w:type="gramEnd"/>
-      <w:r>
-        <w:rPr>
-          <w:rFonts w:ascii="Courier New" w:eastAsia="Times New Roman" w:hAnsi="Courier New" w:cs="Courier New"/>
-          <w:sz w:val="20"/>
-          <w:szCs w:val="20"/>
-        </w:rPr>
-        <w:t>)</w:t>
+        <w:t>speak_ICAO()</w:t>
       </w:r>
       <w:r>
         <w:rPr>
@@ -4593,23 +4078,13 @@
         </w:rPr>
         <w:t xml:space="preserve">. On a mac, you have access to the system TTS (Text-To-Speech) as follows: </w:t>
       </w:r>
-      <w:proofErr w:type="gramStart"/>
-      <w:r>
-        <w:rPr>
-          <w:rFonts w:ascii="Courier New" w:eastAsia="Times New Roman" w:hAnsi="Courier New" w:cs="Courier New"/>
-          <w:sz w:val="20"/>
-          <w:szCs w:val="20"/>
-        </w:rPr>
-        <w:t>os.system(</w:t>
-      </w:r>
-      <w:proofErr w:type="gramEnd"/>
-      <w:r>
-        <w:rPr>
-          <w:rFonts w:ascii="Courier New" w:eastAsia="Times New Roman" w:hAnsi="Courier New" w:cs="Courier New"/>
-          <w:sz w:val="20"/>
-          <w:szCs w:val="20"/>
-        </w:rPr>
-        <w:t>'say ' + msg)</w:t>
+      <w:r>
+        <w:rPr>
+          <w:rFonts w:ascii="Courier New" w:eastAsia="Times New Roman" w:hAnsi="Courier New" w:cs="Courier New"/>
+          <w:sz w:val="20"/>
+          <w:szCs w:val="20"/>
+        </w:rPr>
+        <w:t>os.system('say ' + msg)</w:t>
       </w:r>
       <w:r>
         <w:rPr>
@@ -4813,7 +4288,7 @@
         </w:rPr>
         <w:t xml:space="preserve">Write a program able to play the "Guess the number"-game, where the number to be guessed is randomly chosen between 1 and 20. (Source: </w:t>
       </w:r>
-      <w:hyperlink r:id="rId6" w:history="1">
+      <w:hyperlink r:id="rId5" w:history="1">
         <w:r>
           <w:rPr>
             <w:rFonts w:ascii="Times New Roman" w:eastAsia="Times New Roman" w:hAnsi="Times New Roman" w:cs="Times New Roman"/>
@@ -5410,6 +4885,7 @@
           <w:sz w:val="24"/>
           <w:szCs w:val="24"/>
         </w:rPr>
+        <w:lastRenderedPageBreak/>
         <w:t>orchestra = carthorse</w:t>
       </w:r>
       <w:r>
@@ -5436,16 +4912,7 @@
           <w:sz w:val="24"/>
           <w:szCs w:val="24"/>
         </w:rPr>
-        <w:t xml:space="preserve">. Write a Python program that, when started 1) randomly picks a word w from given list of words, 2) randomly </w:t>
-      </w:r>
-      <w:r>
-        <w:rPr>
-          <w:rFonts w:ascii="Times New Roman" w:eastAsia="Times New Roman" w:hAnsi="Times New Roman" w:cs="Times New Roman"/>
-          <w:sz w:val="24"/>
-          <w:szCs w:val="24"/>
-        </w:rPr>
-        <w:lastRenderedPageBreak/>
-        <w:t>permutes w (thus creating an anagram of w), 3) presents the anagram to the user, and 4) enters an interactive loop in which the user is invited to guess the original word. It may be a good idea to work with (say) colour words only. The interaction with the program may look like so:</w:t>
+        <w:t>. Write a Python program that, when started 1) randomly picks a word w from given list of words, 2) randomly permutes w (thus creating an anagram of w), 3) presents the anagram to the user, and 4) enters an interactive loop in which the user is invited to guess the original word. It may be a good idea to work with (say) colour words only. The interaction with the program may look like so:</w:t>
       </w:r>
     </w:p>
     <w:p>
@@ -6133,25 +5600,7 @@
           <w:sz w:val="20"/>
           <w:szCs w:val="20"/>
         </w:rPr>
-        <w:t>Clue: [t</w:t>
-      </w:r>
-      <w:proofErr w:type="gramStart"/>
-      <w:r>
-        <w:rPr>
-          <w:rFonts w:ascii="Courier New" w:eastAsia="Times New Roman" w:hAnsi="Courier New" w:cs="Courier New"/>
-          <w:sz w:val="20"/>
-          <w:szCs w:val="20"/>
-        </w:rPr>
-        <w:t>][</w:t>
-      </w:r>
-      <w:proofErr w:type="gramEnd"/>
-      <w:r>
-        <w:rPr>
-          <w:rFonts w:ascii="Courier New" w:eastAsia="Times New Roman" w:hAnsi="Courier New" w:cs="Courier New"/>
-          <w:sz w:val="20"/>
-          <w:szCs w:val="20"/>
-        </w:rPr>
-        <w:t>i][g][e][r]</w:t>
+        <w:t>Clue: [t][i][g][e][r]</w:t>
       </w:r>
     </w:p>
     <w:p>
@@ -6234,43 +5683,7 @@
           <w:sz w:val="24"/>
           <w:szCs w:val="24"/>
         </w:rPr>
-        <w:t>Sentence boundaries occur at one of "." (</w:t>
-      </w:r>
-      <w:proofErr w:type="gramStart"/>
-      <w:r>
-        <w:rPr>
-          <w:rFonts w:ascii="Times New Roman" w:eastAsia="Times New Roman" w:hAnsi="Times New Roman" w:cs="Times New Roman"/>
-          <w:sz w:val="24"/>
-          <w:szCs w:val="24"/>
-        </w:rPr>
-        <w:t>periods</w:t>
-      </w:r>
-      <w:proofErr w:type="gramEnd"/>
-      <w:r>
-        <w:rPr>
-          <w:rFonts w:ascii="Times New Roman" w:eastAsia="Times New Roman" w:hAnsi="Times New Roman" w:cs="Times New Roman"/>
-          <w:sz w:val="24"/>
-          <w:szCs w:val="24"/>
-        </w:rPr>
-        <w:t xml:space="preserve">), "?" </w:t>
-      </w:r>
-      <w:proofErr w:type="gramStart"/>
-      <w:r>
-        <w:rPr>
-          <w:rFonts w:ascii="Times New Roman" w:eastAsia="Times New Roman" w:hAnsi="Times New Roman" w:cs="Times New Roman"/>
-          <w:sz w:val="24"/>
-          <w:szCs w:val="24"/>
-        </w:rPr>
-        <w:t>or</w:t>
-      </w:r>
-      <w:proofErr w:type="gramEnd"/>
-      <w:r>
-        <w:rPr>
-          <w:rFonts w:ascii="Times New Roman" w:eastAsia="Times New Roman" w:hAnsi="Times New Roman" w:cs="Times New Roman"/>
-          <w:sz w:val="24"/>
-          <w:szCs w:val="24"/>
-        </w:rPr>
-        <w:t xml:space="preserve"> "!", except that</w:t>
+        <w:t>Sentence boundaries occur at one of "." (periods), "?" or "!", except that</w:t>
       </w:r>
     </w:p>
     <w:p>
@@ -6470,6 +5883,7 @@
           <w:sz w:val="24"/>
           <w:szCs w:val="24"/>
         </w:rPr>
+        <w:lastRenderedPageBreak/>
         <w:t>Periods followed by certain kinds of punctuation (notably comma and more periods) are probably not sentence boundaries.</w:t>
       </w:r>
     </w:p>
@@ -6489,7 +5903,6 @@
           <w:sz w:val="24"/>
           <w:szCs w:val="24"/>
         </w:rPr>
-        <w:lastRenderedPageBreak/>
         <w:t xml:space="preserve">Your task here is to write a program that given the name of a text file is able to write its content with each sentence on a separate line. Test your program with the following short text: </w:t>
       </w:r>
       <w:r>
@@ -6753,7 +6166,7 @@
         </w:rPr>
         <w:t xml:space="preserve">. Using the word list at </w:t>
       </w:r>
-      <w:hyperlink r:id="rId7" w:history="1">
+      <w:hyperlink r:id="rId6" w:history="1">
         <w:r>
           <w:rPr>
             <w:rFonts w:ascii="Times New Roman" w:eastAsia="Times New Roman" w:hAnsi="Times New Roman" w:cs="Times New Roman"/>
@@ -6943,25 +6356,7 @@
           <w:sz w:val="20"/>
           <w:szCs w:val="20"/>
         </w:rPr>
-        <w:t xml:space="preserve">   []        OK   </w:t>
-      </w:r>
-      <w:proofErr w:type="gramStart"/>
-      <w:r>
-        <w:rPr>
-          <w:rFonts w:ascii="Courier New" w:eastAsia="Times New Roman" w:hAnsi="Courier New" w:cs="Courier New"/>
-          <w:sz w:val="20"/>
-          <w:szCs w:val="20"/>
-        </w:rPr>
-        <w:t>][</w:t>
-      </w:r>
-      <w:proofErr w:type="gramEnd"/>
-      <w:r>
-        <w:rPr>
-          <w:rFonts w:ascii="Courier New" w:eastAsia="Times New Roman" w:hAnsi="Courier New" w:cs="Courier New"/>
-          <w:sz w:val="20"/>
-          <w:szCs w:val="20"/>
-        </w:rPr>
-        <w:t xml:space="preserve">        NOT OK</w:t>
+        <w:t xml:space="preserve">   []        OK   ][        NOT OK</w:t>
       </w:r>
     </w:p>
     <w:p>
@@ -6998,25 +6393,7 @@
           <w:sz w:val="20"/>
           <w:szCs w:val="20"/>
         </w:rPr>
-        <w:t xml:space="preserve">   </w:t>
-      </w:r>
-      <w:proofErr w:type="gramStart"/>
-      <w:r>
-        <w:rPr>
-          <w:rFonts w:ascii="Courier New" w:eastAsia="Times New Roman" w:hAnsi="Courier New" w:cs="Courier New"/>
-          <w:sz w:val="20"/>
-          <w:szCs w:val="20"/>
-        </w:rPr>
-        <w:t>[][</w:t>
-      </w:r>
-      <w:proofErr w:type="gramEnd"/>
-      <w:r>
-        <w:rPr>
-          <w:rFonts w:ascii="Courier New" w:eastAsia="Times New Roman" w:hAnsi="Courier New" w:cs="Courier New"/>
-          <w:sz w:val="20"/>
-          <w:szCs w:val="20"/>
-        </w:rPr>
-        <w:t>]      OK   ][][      NOT OK</w:t>
+        <w:t xml:space="preserve">   [][]      OK   ][][      NOT OK</w:t>
       </w:r>
     </w:p>
     <w:p>
@@ -7053,25 +6430,7 @@
           <w:sz w:val="20"/>
           <w:szCs w:val="20"/>
         </w:rPr>
-        <w:t xml:space="preserve">   [[</w:t>
-      </w:r>
-      <w:proofErr w:type="gramStart"/>
-      <w:r>
-        <w:rPr>
-          <w:rFonts w:ascii="Courier New" w:eastAsia="Times New Roman" w:hAnsi="Courier New" w:cs="Courier New"/>
-          <w:sz w:val="20"/>
-          <w:szCs w:val="20"/>
-        </w:rPr>
-        <w:t>][</w:t>
-      </w:r>
-      <w:proofErr w:type="gramEnd"/>
-      <w:r>
-        <w:rPr>
-          <w:rFonts w:ascii="Courier New" w:eastAsia="Times New Roman" w:hAnsi="Courier New" w:cs="Courier New"/>
-          <w:sz w:val="20"/>
-          <w:szCs w:val="20"/>
-        </w:rPr>
-        <w:t>]]    OK   []][[]    NOT OK</w:t>
+        <w:t xml:space="preserve">   [[][]]    OK   []][[]    NOT OK</w:t>
       </w:r>
     </w:p>
     <w:p>
@@ -7319,7 +6678,7 @@
         </w:rPr>
         <w:t xml:space="preserve">Your task in this exercise is as follows: Take the following selection of 70 English Pokemon names (extracted from </w:t>
       </w:r>
-      <w:hyperlink r:id="rId8" w:history="1">
+      <w:hyperlink r:id="rId7" w:history="1">
         <w:r>
           <w:rPr>
             <w:rFonts w:ascii="Times New Roman" w:eastAsia="Times New Roman" w:hAnsi="Times New Roman" w:cs="Times New Roman"/>
@@ -7337,7 +6696,16 @@
           <w:sz w:val="24"/>
           <w:szCs w:val="24"/>
         </w:rPr>
-        <w:t xml:space="preserve">) and generate the/a sequence with the highest possible number of Pokemon names where the subsequent name starts with the final letter of the preceding name. No Pokemon name is to be repeated. </w:t>
+        <w:t xml:space="preserve">) and generate the/a sequence with the highest possible number of Pokemon names where the subsequent </w:t>
+      </w:r>
+      <w:r>
+        <w:rPr>
+          <w:rFonts w:ascii="Times New Roman" w:eastAsia="Times New Roman" w:hAnsi="Times New Roman" w:cs="Times New Roman"/>
+          <w:sz w:val="24"/>
+          <w:szCs w:val="24"/>
+        </w:rPr>
+        <w:lastRenderedPageBreak/>
+        <w:t xml:space="preserve">name starts with the final letter of the preceding name. No Pokemon name is to be repeated. </w:t>
       </w:r>
     </w:p>
     <w:p>
@@ -7368,24 +6736,13 @@
           <w:szCs w:val="20"/>
         </w:rPr>
       </w:pPr>
-      <w:proofErr w:type="gramStart"/>
-      <w:r>
-        <w:rPr>
-          <w:rFonts w:ascii="Courier New" w:eastAsia="Times New Roman" w:hAnsi="Courier New" w:cs="Courier New"/>
-          <w:sz w:val="20"/>
-          <w:szCs w:val="20"/>
-        </w:rPr>
-        <w:lastRenderedPageBreak/>
-        <w:t>audino</w:t>
-      </w:r>
-      <w:proofErr w:type="gramEnd"/>
-      <w:r>
-        <w:rPr>
-          <w:rFonts w:ascii="Courier New" w:eastAsia="Times New Roman" w:hAnsi="Courier New" w:cs="Courier New"/>
-          <w:sz w:val="20"/>
-          <w:szCs w:val="20"/>
-        </w:rPr>
-        <w:t xml:space="preserve"> bagon baltoy banette bidoof braviary bronzor carracosta charmeleon</w:t>
+      <w:r>
+        <w:rPr>
+          <w:rFonts w:ascii="Courier New" w:eastAsia="Times New Roman" w:hAnsi="Courier New" w:cs="Courier New"/>
+          <w:sz w:val="20"/>
+          <w:szCs w:val="20"/>
+        </w:rPr>
+        <w:t>audino bagon baltoy banette bidoof braviary bronzor carracosta charmeleon</w:t>
       </w:r>
     </w:p>
     <w:p>
@@ -7416,23 +6773,13 @@
           <w:szCs w:val="20"/>
         </w:rPr>
       </w:pPr>
-      <w:proofErr w:type="gramStart"/>
-      <w:r>
-        <w:rPr>
-          <w:rFonts w:ascii="Courier New" w:eastAsia="Times New Roman" w:hAnsi="Courier New" w:cs="Courier New"/>
-          <w:sz w:val="20"/>
-          <w:szCs w:val="20"/>
-        </w:rPr>
-        <w:t>cresselia</w:t>
-      </w:r>
-      <w:proofErr w:type="gramEnd"/>
-      <w:r>
-        <w:rPr>
-          <w:rFonts w:ascii="Courier New" w:eastAsia="Times New Roman" w:hAnsi="Courier New" w:cs="Courier New"/>
-          <w:sz w:val="20"/>
-          <w:szCs w:val="20"/>
-        </w:rPr>
-        <w:t xml:space="preserve"> croagunk darmanitan deino emboar emolga exeggcute gabite</w:t>
+      <w:r>
+        <w:rPr>
+          <w:rFonts w:ascii="Courier New" w:eastAsia="Times New Roman" w:hAnsi="Courier New" w:cs="Courier New"/>
+          <w:sz w:val="20"/>
+          <w:szCs w:val="20"/>
+        </w:rPr>
+        <w:t>cresselia croagunk darmanitan deino emboar emolga exeggcute gabite</w:t>
       </w:r>
     </w:p>
     <w:p>
@@ -7463,23 +6810,13 @@
           <w:szCs w:val="20"/>
         </w:rPr>
       </w:pPr>
-      <w:proofErr w:type="gramStart"/>
-      <w:r>
-        <w:rPr>
-          <w:rFonts w:ascii="Courier New" w:eastAsia="Times New Roman" w:hAnsi="Courier New" w:cs="Courier New"/>
-          <w:sz w:val="20"/>
-          <w:szCs w:val="20"/>
-        </w:rPr>
-        <w:t>girafarig</w:t>
-      </w:r>
-      <w:proofErr w:type="gramEnd"/>
-      <w:r>
-        <w:rPr>
-          <w:rFonts w:ascii="Courier New" w:eastAsia="Times New Roman" w:hAnsi="Courier New" w:cs="Courier New"/>
-          <w:sz w:val="20"/>
-          <w:szCs w:val="20"/>
-        </w:rPr>
-        <w:t xml:space="preserve"> gulpin haxorus heatmor heatran ivysaur jellicent jumpluff kangaskhan</w:t>
+      <w:r>
+        <w:rPr>
+          <w:rFonts w:ascii="Courier New" w:eastAsia="Times New Roman" w:hAnsi="Courier New" w:cs="Courier New"/>
+          <w:sz w:val="20"/>
+          <w:szCs w:val="20"/>
+        </w:rPr>
+        <w:t>girafarig gulpin haxorus heatmor heatran ivysaur jellicent jumpluff kangaskhan</w:t>
       </w:r>
     </w:p>
     <w:p>
@@ -7510,23 +6847,13 @@
           <w:szCs w:val="20"/>
         </w:rPr>
       </w:pPr>
-      <w:proofErr w:type="gramStart"/>
-      <w:r>
-        <w:rPr>
-          <w:rFonts w:ascii="Courier New" w:eastAsia="Times New Roman" w:hAnsi="Courier New" w:cs="Courier New"/>
-          <w:sz w:val="20"/>
-          <w:szCs w:val="20"/>
-        </w:rPr>
-        <w:t>kricketune</w:t>
-      </w:r>
-      <w:proofErr w:type="gramEnd"/>
-      <w:r>
-        <w:rPr>
-          <w:rFonts w:ascii="Courier New" w:eastAsia="Times New Roman" w:hAnsi="Courier New" w:cs="Courier New"/>
-          <w:sz w:val="20"/>
-          <w:szCs w:val="20"/>
-        </w:rPr>
-        <w:t xml:space="preserve"> landorus ledyba loudred lumineon lunatone machamp magnezone mamoswine</w:t>
+      <w:r>
+        <w:rPr>
+          <w:rFonts w:ascii="Courier New" w:eastAsia="Times New Roman" w:hAnsi="Courier New" w:cs="Courier New"/>
+          <w:sz w:val="20"/>
+          <w:szCs w:val="20"/>
+        </w:rPr>
+        <w:t>kricketune landorus ledyba loudred lumineon lunatone machamp magnezone mamoswine</w:t>
       </w:r>
     </w:p>
     <w:p>
@@ -7557,23 +6884,13 @@
           <w:szCs w:val="20"/>
         </w:rPr>
       </w:pPr>
-      <w:proofErr w:type="gramStart"/>
-      <w:r>
-        <w:rPr>
-          <w:rFonts w:ascii="Courier New" w:eastAsia="Times New Roman" w:hAnsi="Courier New" w:cs="Courier New"/>
-          <w:sz w:val="20"/>
-          <w:szCs w:val="20"/>
-        </w:rPr>
-        <w:t>nosepass</w:t>
-      </w:r>
-      <w:proofErr w:type="gramEnd"/>
-      <w:r>
-        <w:rPr>
-          <w:rFonts w:ascii="Courier New" w:eastAsia="Times New Roman" w:hAnsi="Courier New" w:cs="Courier New"/>
-          <w:sz w:val="20"/>
-          <w:szCs w:val="20"/>
-        </w:rPr>
-        <w:t xml:space="preserve"> petilil pidgeotto pikachu pinsir poliwrath poochyena porygon2</w:t>
+      <w:r>
+        <w:rPr>
+          <w:rFonts w:ascii="Courier New" w:eastAsia="Times New Roman" w:hAnsi="Courier New" w:cs="Courier New"/>
+          <w:sz w:val="20"/>
+          <w:szCs w:val="20"/>
+        </w:rPr>
+        <w:t>nosepass petilil pidgeotto pikachu pinsir poliwrath poochyena porygon2</w:t>
       </w:r>
     </w:p>
     <w:p>
@@ -7604,23 +6921,13 @@
           <w:szCs w:val="20"/>
         </w:rPr>
       </w:pPr>
-      <w:proofErr w:type="gramStart"/>
-      <w:r>
-        <w:rPr>
-          <w:rFonts w:ascii="Courier New" w:eastAsia="Times New Roman" w:hAnsi="Courier New" w:cs="Courier New"/>
-          <w:sz w:val="20"/>
-          <w:szCs w:val="20"/>
-        </w:rPr>
-        <w:t>porygonz</w:t>
-      </w:r>
-      <w:proofErr w:type="gramEnd"/>
-      <w:r>
-        <w:rPr>
-          <w:rFonts w:ascii="Courier New" w:eastAsia="Times New Roman" w:hAnsi="Courier New" w:cs="Courier New"/>
-          <w:sz w:val="20"/>
-          <w:szCs w:val="20"/>
-        </w:rPr>
-        <w:t xml:space="preserve"> registeel relicanth remoraid rufflet sableye scolipede scrafty seaking</w:t>
+      <w:r>
+        <w:rPr>
+          <w:rFonts w:ascii="Courier New" w:eastAsia="Times New Roman" w:hAnsi="Courier New" w:cs="Courier New"/>
+          <w:sz w:val="20"/>
+          <w:szCs w:val="20"/>
+        </w:rPr>
+        <w:t>porygonz registeel relicanth remoraid rufflet sableye scolipede scrafty seaking</w:t>
       </w:r>
     </w:p>
     <w:p>
@@ -7651,23 +6958,13 @@
           <w:szCs w:val="20"/>
         </w:rPr>
       </w:pPr>
-      <w:proofErr w:type="gramStart"/>
-      <w:r>
-        <w:rPr>
-          <w:rFonts w:ascii="Courier New" w:eastAsia="Times New Roman" w:hAnsi="Courier New" w:cs="Courier New"/>
-          <w:sz w:val="20"/>
-          <w:szCs w:val="20"/>
-        </w:rPr>
-        <w:t>sealeo</w:t>
-      </w:r>
-      <w:proofErr w:type="gramEnd"/>
-      <w:r>
-        <w:rPr>
-          <w:rFonts w:ascii="Courier New" w:eastAsia="Times New Roman" w:hAnsi="Courier New" w:cs="Courier New"/>
-          <w:sz w:val="20"/>
-          <w:szCs w:val="20"/>
-        </w:rPr>
-        <w:t xml:space="preserve"> silcoon simisear snivy snorlax spoink starly tirtouga trapinch treecko</w:t>
+      <w:r>
+        <w:rPr>
+          <w:rFonts w:ascii="Courier New" w:eastAsia="Times New Roman" w:hAnsi="Courier New" w:cs="Courier New"/>
+          <w:sz w:val="20"/>
+          <w:szCs w:val="20"/>
+        </w:rPr>
+        <w:t>sealeo silcoon simisear snivy snorlax spoink starly tirtouga trapinch treecko</w:t>
       </w:r>
     </w:p>
     <w:p>
@@ -7698,23 +6995,13 @@
           <w:szCs w:val="20"/>
         </w:rPr>
       </w:pPr>
-      <w:proofErr w:type="gramStart"/>
-      <w:r>
-        <w:rPr>
-          <w:rFonts w:ascii="Courier New" w:eastAsia="Times New Roman" w:hAnsi="Courier New" w:cs="Courier New"/>
-          <w:sz w:val="20"/>
-          <w:szCs w:val="20"/>
-        </w:rPr>
-        <w:t>tyrogue</w:t>
-      </w:r>
-      <w:proofErr w:type="gramEnd"/>
-      <w:r>
-        <w:rPr>
-          <w:rFonts w:ascii="Courier New" w:eastAsia="Times New Roman" w:hAnsi="Courier New" w:cs="Courier New"/>
-          <w:sz w:val="20"/>
-          <w:szCs w:val="20"/>
-        </w:rPr>
-        <w:t xml:space="preserve"> vigoroth vulpix wailord wartortle whismur wingull yamask</w:t>
+      <w:r>
+        <w:rPr>
+          <w:rFonts w:ascii="Courier New" w:eastAsia="Times New Roman" w:hAnsi="Courier New" w:cs="Courier New"/>
+          <w:sz w:val="20"/>
+          <w:szCs w:val="20"/>
+        </w:rPr>
+        <w:t>tyrogue vigoroth vulpix wailord wartortle whismur wingull yamask</w:t>
       </w:r>
     </w:p>
     <w:p>
@@ -7795,25 +7082,7 @@
           <w:sz w:val="20"/>
           <w:szCs w:val="20"/>
         </w:rPr>
-        <w:t xml:space="preserve">  "</w:t>
-      </w:r>
-      <w:proofErr w:type="gramStart"/>
-      <w:r>
-        <w:rPr>
-          <w:rFonts w:ascii="Courier New" w:eastAsia="Times New Roman" w:hAnsi="Courier New" w:cs="Courier New"/>
-          <w:sz w:val="20"/>
-          <w:szCs w:val="20"/>
-        </w:rPr>
-        <w:t>board</w:t>
-      </w:r>
-      <w:proofErr w:type="gramEnd"/>
-      <w:r>
-        <w:rPr>
-          <w:rFonts w:ascii="Courier New" w:eastAsia="Times New Roman" w:hAnsi="Courier New" w:cs="Courier New"/>
-          <w:sz w:val="20"/>
-          <w:szCs w:val="20"/>
-        </w:rPr>
-        <w:t>": makes "bad" and "or".</w:t>
+        <w:t xml:space="preserve">  "board": makes "bad" and "or".</w:t>
       </w:r>
     </w:p>
     <w:p>
@@ -7854,25 +7123,7 @@
           <w:sz w:val="20"/>
           <w:szCs w:val="20"/>
         </w:rPr>
-        <w:t xml:space="preserve">  "</w:t>
-      </w:r>
-      <w:proofErr w:type="gramStart"/>
-      <w:r>
-        <w:rPr>
-          <w:rFonts w:ascii="Courier New" w:eastAsia="Times New Roman" w:hAnsi="Courier New" w:cs="Courier New"/>
-          <w:sz w:val="20"/>
-          <w:szCs w:val="20"/>
-        </w:rPr>
-        <w:t>waists</w:t>
-      </w:r>
-      <w:proofErr w:type="gramEnd"/>
-      <w:r>
-        <w:rPr>
-          <w:rFonts w:ascii="Courier New" w:eastAsia="Times New Roman" w:hAnsi="Courier New" w:cs="Courier New"/>
-          <w:sz w:val="20"/>
-          <w:szCs w:val="20"/>
-        </w:rPr>
-        <w:t>": makes "wit" and "ass".</w:t>
+        <w:t xml:space="preserve">  "waists": makes "wit" and "ass".</w:t>
       </w:r>
     </w:p>
     <w:p>
@@ -7893,7 +7144,7 @@
         </w:rPr>
         <w:t xml:space="preserve">Using the word list at </w:t>
       </w:r>
-      <w:hyperlink r:id="rId9" w:history="1">
+      <w:hyperlink r:id="rId8" w:history="1">
         <w:r>
           <w:rPr>
             <w:rFonts w:ascii="Times New Roman" w:eastAsia="Times New Roman" w:hAnsi="Times New Roman" w:cs="Times New Roman"/>
@@ -7914,10 +7165,7 @@
         <w:t xml:space="preserve">, write a program that goes through each word in the list and tries to make two smaller words using every second letter. The smaller words must also be members of the list. Print the words to the screen in the above fashion. </w:t>
       </w:r>
     </w:p>
-    <w:p>
-      <w:bookmarkStart w:id="0" w:name="_GoBack"/>
-      <w:bookmarkEnd w:id="0"/>
-    </w:p>
+    <w:p/>
     <w:sectPr>
       <w:pgSz w:w="12240" w:h="15840"/>
       <w:pgMar w:top="1440" w:right="1440" w:bottom="1440" w:left="1440" w:header="720" w:footer="720" w:gutter="0"/>
@@ -7929,7 +7177,7 @@
 </file>
 
 <file path=word/numbering.xml><?xml version="1.0" encoding="utf-8"?>
-<w:numbering xmlns:wpc="http://schemas.microsoft.com/office/word/2010/wordprocessingCanvas" xmlns:mc="http://schemas.openxmlformats.org/markup-compatibility/2006" xmlns:o="urn:schemas-microsoft-com:office:office" xmlns:r="http://schemas.openxmlformats.org/officeDocument/2006/relationships" xmlns:m="http://schemas.openxmlformats.org/officeDocument/2006/math" xmlns:v="urn:schemas-microsoft-com:vml" xmlns:wp14="http://schemas.microsoft.com/office/word/2010/wordprocessingDrawing" xmlns:wp="http://schemas.openxmlformats.org/drawingml/2006/wordprocessingDrawing" xmlns:w10="urn:schemas-microsoft-com:office:word" xmlns:w="http://schemas.openxmlformats.org/wordprocessingml/2006/main" xmlns:w14="http://schemas.microsoft.com/office/word/2010/wordml" xmlns:wpg="http://schemas.microsoft.com/office/word/2010/wordprocessingGroup" xmlns:wpi="http://schemas.microsoft.com/office/word/2010/wordprocessingInk" xmlns:wne="http://schemas.microsoft.com/office/word/2006/wordml" xmlns:wps="http://schemas.microsoft.com/office/word/2010/wordprocessingShape" mc:Ignorable="w14 wp14">
+<w:numbering xmlns:wpc="http://schemas.microsoft.com/office/word/2010/wordprocessingCanvas" xmlns:mc="http://schemas.openxmlformats.org/markup-compatibility/2006" xmlns:o="urn:schemas-microsoft-com:office:office" xmlns:r="http://schemas.openxmlformats.org/officeDocument/2006/relationships" xmlns:m="http://schemas.openxmlformats.org/officeDocument/2006/math" xmlns:v="urn:schemas-microsoft-com:vml" xmlns:wp14="http://schemas.microsoft.com/office/word/2010/wordprocessingDrawing" xmlns:wp="http://schemas.openxmlformats.org/drawingml/2006/wordprocessingDrawing" xmlns:w10="urn:schemas-microsoft-com:office:word" xmlns:w="http://schemas.openxmlformats.org/wordprocessingml/2006/main" xmlns:w14="http://schemas.microsoft.com/office/word/2010/wordml" xmlns:w15="http://schemas.microsoft.com/office/word/2012/wordml" xmlns:wpg="http://schemas.microsoft.com/office/word/2010/wordprocessingGroup" xmlns:wpi="http://schemas.microsoft.com/office/word/2010/wordprocessingInk" xmlns:wne="http://schemas.microsoft.com/office/word/2006/wordml" xmlns:wps="http://schemas.microsoft.com/office/word/2010/wordprocessingShape" mc:Ignorable="w14 w15 wp14">
   <w:abstractNum w:abstractNumId="0">
     <w:nsid w:val="7F9B3556"/>
     <w:multiLevelType w:val="multilevel"/>
@@ -8070,7 +7318,7 @@
 </file>
 
 <file path=word/styles.xml><?xml version="1.0" encoding="utf-8"?>
-<w:styles xmlns:mc="http://schemas.openxmlformats.org/markup-compatibility/2006" xmlns:r="http://schemas.openxmlformats.org/officeDocument/2006/relationships" xmlns:w="http://schemas.openxmlformats.org/wordprocessingml/2006/main" xmlns:w14="http://schemas.microsoft.com/office/word/2010/wordml" mc:Ignorable="w14">
+<w:styles xmlns:mc="http://schemas.openxmlformats.org/markup-compatibility/2006" xmlns:r="http://schemas.openxmlformats.org/officeDocument/2006/relationships" xmlns:w="http://schemas.openxmlformats.org/wordprocessingml/2006/main" xmlns:w14="http://schemas.microsoft.com/office/word/2010/wordml" xmlns:w15="http://schemas.microsoft.com/office/word/2012/wordml" mc:Ignorable="w14 w15">
   <w:docDefaults>
     <w:rPrDefault>
       <w:rPr>
@@ -8086,500 +7334,378 @@
       </w:pPr>
     </w:pPrDefault>
   </w:docDefaults>
-  <w:latentStyles w:defLockedState="0" w:defUIPriority="99" w:defSemiHidden="1" w:defUnhideWhenUsed="1" w:defQFormat="0" w:count="267">
-    <w:lsdException w:name="Normal" w:semiHidden="0" w:uiPriority="0" w:unhideWhenUsed="0" w:qFormat="1"/>
-    <w:lsdException w:name="heading 1" w:semiHidden="0" w:uiPriority="9" w:unhideWhenUsed="0" w:qFormat="1"/>
-    <w:lsdException w:name="heading 2" w:uiPriority="9" w:qFormat="1"/>
-    <w:lsdException w:name="heading 3" w:uiPriority="9" w:qFormat="1"/>
-    <w:lsdException w:name="heading 4" w:uiPriority="9" w:qFormat="1"/>
-    <w:lsdException w:name="heading 5" w:uiPriority="9" w:qFormat="1"/>
-    <w:lsdException w:name="heading 6" w:uiPriority="9" w:qFormat="1"/>
-    <w:lsdException w:name="heading 7" w:uiPriority="9" w:qFormat="1"/>
-    <w:lsdException w:name="heading 8" w:uiPriority="9" w:qFormat="1"/>
-    <w:lsdException w:name="heading 9" w:uiPriority="9" w:qFormat="1"/>
-    <w:lsdException w:name="toc 1" w:uiPriority="39"/>
-    <w:lsdException w:name="toc 2" w:uiPriority="39"/>
-    <w:lsdException w:name="toc 3" w:uiPriority="39"/>
-    <w:lsdException w:name="toc 4" w:uiPriority="39"/>
-    <w:lsdException w:name="toc 5" w:uiPriority="39"/>
-    <w:lsdException w:name="toc 6" w:uiPriority="39"/>
-    <w:lsdException w:name="toc 7" w:uiPriority="39"/>
-    <w:lsdException w:name="toc 8" w:uiPriority="39"/>
-    <w:lsdException w:name="toc 9" w:uiPriority="39"/>
-    <w:lsdException w:name="caption" w:uiPriority="35" w:qFormat="1"/>
-    <w:lsdException w:name="Title" w:semiHidden="0" w:uiPriority="10" w:unhideWhenUsed="0" w:qFormat="1"/>
-    <w:lsdException w:name="Default Paragraph Font" w:uiPriority="1"/>
-    <w:lsdException w:name="Subtitle" w:semiHidden="0" w:uiPriority="11" w:unhideWhenUsed="0" w:qFormat="1"/>
-    <w:lsdException w:name="Strong" w:semiHidden="0" w:uiPriority="22" w:unhideWhenUsed="0" w:qFormat="1"/>
-    <w:lsdException w:name="Emphasis" w:semiHidden="0" w:uiPriority="20" w:unhideWhenUsed="0" w:qFormat="1"/>
-    <w:lsdException w:name="Table Grid" w:semiHidden="0" w:uiPriority="59" w:unhideWhenUsed="0"/>
-    <w:lsdException w:name="Placeholder Text" w:unhideWhenUsed="0"/>
-    <w:lsdException w:name="No Spacing" w:semiHidden="0" w:uiPriority="1" w:unhideWhenUsed="0" w:qFormat="1"/>
-    <w:lsdException w:name="Light Shading" w:semiHidden="0" w:uiPriority="60" w:unhideWhenUsed="0"/>
-    <w:lsdException w:name="Light List" w:semiHidden="0" w:uiPriority="61" w:unhideWhenUsed="0"/>
-    <w:lsdException w:name="Light Grid" w:semiHidden="0" w:uiPriority="62" w:unhideWhenUsed="0"/>
-    <w:lsdException w:name="Medium Shading 1" w:semiHidden="0" w:uiPriority="63" w:unhideWhenUsed="0"/>
-    <w:lsdException w:name="Medium Shading 2" w:semiHidden="0" w:uiPriority="64" w:unhideWhenUsed="0"/>
-    <w:lsdException w:name="Medium List 1" w:semiHidden="0" w:uiPriority="65" w:unhideWhenUsed="0"/>
-    <w:lsdException w:name="Medium List 2" w:semiHidden="0" w:uiPriority="66" w:unhideWhenUsed="0"/>
-    <w:lsdException w:name="Medium Grid 1" w:semiHidden="0" w:uiPriority="67" w:unhideWhenUsed="0"/>
-    <w:lsdException w:name="Medium Grid 2" w:semiHidden="0" w:uiPriority="68" w:unhideWhenUsed="0"/>
-    <w:lsdException w:name="Medium Grid 3" w:semiHidden="0" w:uiPriority="69" w:unhideWhenUsed="0"/>
-    <w:lsdException w:name="Dark List" w:semiHidden="0" w:uiPriority="70" w:unhideWhenUsed="0"/>
-    <w:lsdException w:name="Colorful Shading" w:semiHidden="0" w:uiPriority="71" w:unhideWhenUsed="0"/>
-    <w:lsdException w:name="Colorful List" w:semiHidden="0" w:uiPriority="72" w:unhideWhenUsed="0"/>
-    <w:lsdException w:name="Colorful Grid" w:semiHidden="0" w:uiPriority="73" w:unhideWhenUsed="0"/>
-    <w:lsdException w:name="Light Shading Accent 1" w:semiHidden="0" w:uiPriority="60" w:unhideWhenUsed="0"/>
-    <w:lsdException w:name="Light List Accent 1" w:semiHidden="0" w:uiPriority="61" w:unhideWhenUsed="0"/>
-    <w:lsdException w:name="Light Grid Accent 1" w:semiHidden="0" w:uiPriority="62" w:unhideWhenUsed="0"/>
-    <w:lsdException w:name="Medium Shading 1 Accent 1" w:semiHidden="0" w:uiPriority="63" w:unhideWhenUsed="0"/>
-    <w:lsdException w:name="Medium Shading 2 Accent 1" w:semiHidden="0" w:uiPriority="64" w:unhideWhenUsed="0"/>
-    <w:lsdException w:name="Medium List 1 Accent 1" w:semiHidden="0" w:uiPriority="65" w:unhideWhenUsed="0"/>
-    <w:lsdException w:name="Revision" w:unhideWhenUsed="0"/>
-    <w:lsdException w:name="List Paragraph" w:semiHidden="0" w:uiPriority="34" w:unhideWhenUsed="0" w:qFormat="1"/>
-    <w:lsdException w:name="Quote" w:semiHidden="0" w:uiPriority="29" w:unhideWhenUsed="0" w:qFormat="1"/>
-    <w:lsdException w:name="Intense Quote" w:semiHidden="0" w:uiPriority="30" w:unhideWhenUsed="0" w:qFormat="1"/>
-    <w:lsdException w:name="Medium List 2 Accent 1" w:semiHidden="0" w:uiPriority="66" w:unhideWhenUsed="0"/>
-    <w:lsdException w:name="Medium Grid 1 Accent 1" w:semiHidden="0" w:uiPriority="67" w:unhideWhenUsed="0"/>
-    <w:lsdException w:name="Medium Grid 2 Accent 1" w:semiHidden="0" w:uiPriority="68" w:unhideWhenUsed="0"/>
-    <w:lsdException w:name="Medium Grid 3 Accent 1" w:semiHidden="0" w:uiPriority="69" w:unhideWhenUsed="0"/>
-    <w:lsdException w:name="Dark List Accent 1" w:semiHidden="0" w:uiPriority="70" w:unhideWhenUsed="0"/>
-    <w:lsdException w:name="Colorful Shading Accent 1" w:semiHidden="0" w:uiPriority="71" w:unhideWhenUsed="0"/>
-    <w:lsdException w:name="Colorful List Accent 1" w:semiHidden="0" w:uiPriority="72" w:unhideWhenUsed="0"/>
-    <w:lsdException w:name="Colorful Grid Accent 1" w:semiHidden="0" w:uiPriority="73" w:unhideWhenUsed="0"/>
-    <w:lsdException w:name="Light Shading Accent 2" w:semiHidden="0" w:uiPriority="60" w:unhideWhenUsed="0"/>
-    <w:lsdException w:name="Light List Accent 2" w:semiHidden="0" w:uiPriority="61" w:unhideWhenUsed="0"/>
-    <w:lsdException w:name="Light Grid Accent 2" w:semiHidden="0" w:uiPriority="62" w:unhideWhenUsed="0"/>
-    <w:lsdException w:name="Medium Shading 1 Accent 2" w:semiHidden="0" w:uiPriority="63" w:unhideWhenUsed="0"/>
-    <w:lsdException w:name="Medium Shading 2 Accent 2" w:semiHidden="0" w:uiPriority="64" w:unhideWhenUsed="0"/>
-    <w:lsdException w:name="Medium List 1 Accent 2" w:semiHidden="0" w:uiPriority="65" w:unhideWhenUsed="0"/>
-    <w:lsdException w:name="Medium List 2 Accent 2" w:semiHidden="0" w:uiPriority="66" w:unhideWhenUsed="0"/>
-    <w:lsdException w:name="Medium Grid 1 Accent 2" w:semiHidden="0" w:uiPriority="67" w:unhideWhenUsed="0"/>
-    <w:lsdException w:name="Medium Grid 2 Accent 2" w:semiHidden="0" w:uiPriority="68" w:unhideWhenUsed="0"/>
-    <w:lsdException w:name="Medium Grid 3 Accent 2" w:semiHidden="0" w:uiPriority="69" w:unhideWhenUsed="0"/>
-    <w:lsdException w:name="Dark List Accent 2" w:semiHidden="0" w:uiPriority="70" w:unhideWhenUsed="0"/>
-    <w:lsdException w:name="Colorful Shading Accent 2" w:semiHidden="0" w:uiPriority="71" w:unhideWhenUsed="0"/>
-    <w:lsdException w:name="Colorful List Accent 2" w:semiHidden="0" w:uiPriority="72" w:unhideWhenUsed="0"/>
-    <w:lsdException w:name="Colorful Grid Accent 2" w:semiHidden="0" w:uiPriority="73" w:unhideWhenUsed="0"/>
-    <w:lsdException w:name="Light Shading Accent 3" w:semiHidden="0" w:uiPriority="60" w:unhideWhenUsed="0"/>
-    <w:lsdException w:name="Light List Accent 3" w:semiHidden="0" w:uiPriority="61" w:unhideWhenUsed="0"/>
-    <w:lsdException w:name="Light Grid Accent 3" w:semiHidden="0" w:uiPriority="62" w:unhideWhenUsed="0"/>
-    <w:lsdException w:name="Medium Shading 1 Accent 3" w:semiHidden="0" w:uiPriority="63" w:unhideWhenUsed="0"/>
-    <w:lsdException w:name="Medium Shading 2 Accent 3" w:semiHidden="0" w:uiPriority="64" w:unhideWhenUsed="0"/>
-    <w:lsdException w:name="Medium List 1 Accent 3" w:semiHidden="0" w:uiPriority="65" w:unhideWhenUsed="0"/>
-    <w:lsdException w:name="Medium List 2 Accent 3" w:semiHidden="0" w:uiPriority="66" w:unhideWhenUsed="0"/>
-    <w:lsdException w:name="Medium Grid 1 Accent 3" w:semiHidden="0" w:uiPriority="67" w:unhideWhenUsed="0"/>
-    <w:lsdException w:name="Medium Grid 2 Accent 3" w:semiHidden="0" w:uiPriority="68" w:unhideWhenUsed="0"/>
-    <w:lsdException w:name="Medium Grid 3 Accent 3" w:semiHidden="0" w:uiPriority="69" w:unhideWhenUsed="0"/>
-    <w:lsdException w:name="Dark List Accent 3" w:semiHidden="0" w:uiPriority="70" w:unhideWhenUsed="0"/>
-    <w:lsdException w:name="Colorful Shading Accent 3" w:semiHidden="0" w:uiPriority="71" w:unhideWhenUsed="0"/>
-    <w:lsdException w:name="Colorful List Accent 3" w:semiHidden="0" w:uiPriority="72" w:unhideWhenUsed="0"/>
-    <w:lsdException w:name="Colorful Grid Accent 3" w:semiHidden="0" w:uiPriority="73" w:unhideWhenUsed="0"/>
-    <w:lsdException w:name="Light Shading Accent 4" w:semiHidden="0" w:uiPriority="60" w:unhideWhenUsed="0"/>
-    <w:lsdException w:name="Light List Accent 4" w:semiHidden="0" w:uiPriority="61" w:unhideWhenUsed="0"/>
-    <w:lsdException w:name="Light Grid Accent 4" w:semiHidden="0" w:uiPriority="62" w:unhideWhenUsed="0"/>
-    <w:lsdException w:name="Medium Shading 1 Accent 4" w:semiHidden="0" w:uiPriority="63" w:unhideWhenUsed="0"/>
-    <w:lsdException w:name="Medium Shading 2 Accent 4" w:semiHidden="0" w:uiPriority="64" w:unhideWhenUsed="0"/>
-    <w:lsdException w:name="Medium List 1 Accent 4" w:semiHidden="0" w:uiPriority="65" w:unhideWhenUsed="0"/>
-    <w:lsdException w:name="Medium List 2 Accent 4" w:semiHidden="0" w:uiPriority="66" w:unhideWhenUsed="0"/>
-    <w:lsdException w:name="Medium Grid 1 Accent 4" w:semiHidden="0" w:uiPriority="67" w:unhideWhenUsed="0"/>
-    <w:lsdException w:name="Medium Grid 2 Accent 4" w:semiHidden="0" w:uiPriority="68" w:unhideWhenUsed="0"/>
-    <w:lsdException w:name="Medium Grid 3 Accent 4" w:semiHidden="0" w:uiPriority="69" w:unhideWhenUsed="0"/>
-    <w:lsdException w:name="Dark List Accent 4" w:semiHidden="0" w:uiPriority="70" w:unhideWhenUsed="0"/>
-    <w:lsdException w:name="Colorful Shading Accent 4" w:semiHidden="0" w:uiPriority="71" w:unhideWhenUsed="0"/>
-    <w:lsdException w:name="Colorful List Accent 4" w:semiHidden="0" w:uiPriority="72" w:unhideWhenUsed="0"/>
-    <w:lsdException w:name="Colorful Grid Accent 4" w:semiHidden="0" w:uiPriority="73" w:unhideWhenUsed="0"/>
-    <w:lsdException w:name="Light Shading Accent 5" w:semiHidden="0" w:uiPriority="60" w:unhideWhenUsed="0"/>
-    <w:lsdException w:name="Light List Accent 5" w:semiHidden="0" w:uiPriority="61" w:unhideWhenUsed="0"/>
-    <w:lsdException w:name="Light Grid Accent 5" w:semiHidden="0" w:uiPriority="62" w:unhideWhenUsed="0"/>
-    <w:lsdException w:name="Medium Shading 1 Accent 5" w:semiHidden="0" w:uiPriority="63" w:unhideWhenUsed="0"/>
-    <w:lsdException w:name="Medium Shading 2 Accent 5" w:semiHidden="0" w:uiPriority="64" w:unhideWhenUsed="0"/>
-    <w:lsdException w:name="Medium List 1 Accent 5" w:semiHidden="0" w:uiPriority="65" w:unhideWhenUsed="0"/>
-    <w:lsdException w:name="Medium List 2 Accent 5" w:semiHidden="0" w:uiPriority="66" w:unhideWhenUsed="0"/>
-    <w:lsdException w:name="Medium Grid 1 Accent 5" w:semiHidden="0" w:uiPriority="67" w:unhideWhenUsed="0"/>
-    <w:lsdException w:name="Medium Grid 2 Accent 5" w:semiHidden="0" w:uiPriority="68" w:unhideWhenUsed="0"/>
-    <w:lsdException w:name="Medium Grid 3 Accent 5" w:semiHidden="0" w:uiPriority="69" w:unhideWhenUsed="0"/>
-    <w:lsdException w:name="Dark List Accent 5" w:semiHidden="0" w:uiPriority="70" w:unhideWhenUsed="0"/>
-    <w:lsdException w:name="Colorful Shading Accent 5" w:semiHidden="0" w:uiPriority="71" w:unhideWhenUsed="0"/>
-    <w:lsdException w:name="Colorful List Accent 5" w:semiHidden="0" w:uiPriority="72" w:unhideWhenUsed="0"/>
-    <w:lsdException w:name="Colorful Grid Accent 5" w:semiHidden="0" w:uiPriority="73" w:unhideWhenUsed="0"/>
-    <w:lsdException w:name="Light Shading Accent 6" w:semiHidden="0" w:uiPriority="60" w:unhideWhenUsed="0"/>
-    <w:lsdException w:name="Light List Accent 6" w:semiHidden="0" w:uiPriority="61" w:unhideWhenUsed="0"/>
-    <w:lsdException w:name="Light Grid Accent 6" w:semiHidden="0" w:uiPriority="62" w:unhideWhenUsed="0"/>
-    <w:lsdException w:name="Medium Shading 1 Accent 6" w:semiHidden="0" w:uiPriority="63" w:unhideWhenUsed="0"/>
-    <w:lsdException w:name="Medium Shading 2 Accent 6" w:semiHidden="0" w:uiPriority="64" w:unhideWhenUsed="0"/>
-    <w:lsdException w:name="Medium List 1 Accent 6" w:semiHidden="0" w:uiPriority="65" w:unhideWhenUsed="0"/>
-    <w:lsdException w:name="Medium List 2 Accent 6" w:semiHidden="0" w:uiPriority="66" w:unhideWhenUsed="0"/>
-    <w:lsdException w:name="Medium Grid 1 Accent 6" w:semiHidden="0" w:uiPriority="67" w:unhideWhenUsed="0"/>
-    <w:lsdException w:name="Medium Grid 2 Accent 6" w:semiHidden="0" w:uiPriority="68" w:unhideWhenUsed="0"/>
-    <w:lsdException w:name="Medium Grid 3 Accent 6" w:semiHidden="0" w:uiPriority="69" w:unhideWhenUsed="0"/>
-    <w:lsdException w:name="Dark List Accent 6" w:semiHidden="0" w:uiPriority="70" w:unhideWhenUsed="0"/>
-    <w:lsdException w:name="Colorful Shading Accent 6" w:semiHidden="0" w:uiPriority="71" w:unhideWhenUsed="0"/>
-    <w:lsdException w:name="Colorful List Accent 6" w:semiHidden="0" w:uiPriority="72" w:unhideWhenUsed="0"/>
-    <w:lsdException w:name="Colorful Grid Accent 6" w:semiHidden="0" w:uiPriority="73" w:unhideWhenUsed="0"/>
-    <w:lsdException w:name="Subtle Emphasis" w:semiHidden="0" w:uiPriority="19" w:unhideWhenUsed="0" w:qFormat="1"/>
-    <w:lsdException w:name="Intense Emphasis" w:semiHidden="0" w:uiPriority="21" w:unhideWhenUsed="0" w:qFormat="1"/>
-    <w:lsdException w:name="Subtle Reference" w:semiHidden="0" w:uiPriority="31" w:unhideWhenUsed="0" w:qFormat="1"/>
-    <w:lsdException w:name="Intense Reference" w:semiHidden="0" w:uiPriority="32" w:unhideWhenUsed="0" w:qFormat="1"/>
-    <w:lsdException w:name="Book Title" w:semiHidden="0" w:uiPriority="33" w:unhideWhenUsed="0" w:qFormat="1"/>
-    <w:lsdException w:name="Bibliography" w:uiPriority="37"/>
-    <w:lsdException w:name="TOC Heading" w:uiPriority="39" w:qFormat="1"/>
-  </w:latentStyles>
-  <w:style w:type="paragraph" w:default="1" w:styleId="Normal">
-    <w:name w:val="Normal"/>
-    <w:qFormat/>
-  </w:style>
-  <w:style w:type="paragraph" w:styleId="Heading2">
-    <w:name w:val="heading 2"/>
-    <w:basedOn w:val="Normal"/>
-    <w:link w:val="Heading2Char"/>
-    <w:uiPriority w:val="9"/>
-    <w:qFormat/>
-    <w:rsid w:val="00C733B3"/>
-    <w:pPr>
-      <w:spacing w:before="100" w:beforeAutospacing="1" w:after="100" w:afterAutospacing="1" w:line="240" w:lineRule="auto"/>
-      <w:outlineLvl w:val="1"/>
-    </w:pPr>
-    <w:rPr>
-      <w:rFonts w:ascii="Times New Roman" w:eastAsia="Times New Roman" w:hAnsi="Times New Roman" w:cs="Times New Roman"/>
-      <w:b/>
-      <w:bCs/>
-      <w:sz w:val="36"/>
-      <w:szCs w:val="36"/>
-    </w:rPr>
-  </w:style>
-  <w:style w:type="paragraph" w:styleId="Heading3">
-    <w:name w:val="heading 3"/>
-    <w:basedOn w:val="Normal"/>
-    <w:link w:val="Heading3Char"/>
-    <w:uiPriority w:val="9"/>
-    <w:qFormat/>
-    <w:rsid w:val="00C733B3"/>
-    <w:pPr>
-      <w:spacing w:before="100" w:beforeAutospacing="1" w:after="100" w:afterAutospacing="1" w:line="240" w:lineRule="auto"/>
-      <w:outlineLvl w:val="2"/>
-    </w:pPr>
-    <w:rPr>
-      <w:rFonts w:ascii="Times New Roman" w:eastAsia="Times New Roman" w:hAnsi="Times New Roman" w:cs="Times New Roman"/>
-      <w:b/>
-      <w:bCs/>
-      <w:sz w:val="27"/>
-      <w:szCs w:val="27"/>
-    </w:rPr>
-  </w:style>
-  <w:style w:type="character" w:default="1" w:styleId="DefaultParagraphFont">
-    <w:name w:val="Default Paragraph Font"/>
-    <w:uiPriority w:val="1"/>
-    <w:semiHidden/>
-    <w:unhideWhenUsed/>
-  </w:style>
-  <w:style w:type="table" w:default="1" w:styleId="TableNormal">
-    <w:name w:val="Normal Table"/>
-    <w:uiPriority w:val="99"/>
-    <w:semiHidden/>
-    <w:unhideWhenUsed/>
-    <w:tblPr>
-      <w:tblInd w:w="0" w:type="dxa"/>
-      <w:tblCellMar>
-        <w:top w:w="0" w:type="dxa"/>
-        <w:left w:w="108" w:type="dxa"/>
-        <w:bottom w:w="0" w:type="dxa"/>
-        <w:right w:w="108" w:type="dxa"/>
-      </w:tblCellMar>
-    </w:tblPr>
-  </w:style>
-  <w:style w:type="numbering" w:default="1" w:styleId="NoList">
-    <w:name w:val="No List"/>
-    <w:uiPriority w:val="99"/>
-    <w:semiHidden/>
-    <w:unhideWhenUsed/>
-  </w:style>
-  <w:style w:type="character" w:customStyle="1" w:styleId="Heading2Char">
-    <w:name w:val="Heading 2 Char"/>
-    <w:basedOn w:val="DefaultParagraphFont"/>
-    <w:link w:val="Heading2"/>
-    <w:uiPriority w:val="9"/>
-    <w:rsid w:val="00C733B3"/>
-    <w:rPr>
-      <w:rFonts w:ascii="Times New Roman" w:eastAsia="Times New Roman" w:hAnsi="Times New Roman" w:cs="Times New Roman"/>
-      <w:b/>
-      <w:bCs/>
-      <w:sz w:val="36"/>
-      <w:szCs w:val="36"/>
-    </w:rPr>
-  </w:style>
-  <w:style w:type="character" w:customStyle="1" w:styleId="Heading3Char">
-    <w:name w:val="Heading 3 Char"/>
-    <w:basedOn w:val="DefaultParagraphFont"/>
-    <w:link w:val="Heading3"/>
-    <w:uiPriority w:val="9"/>
-    <w:rsid w:val="00C733B3"/>
-    <w:rPr>
-      <w:rFonts w:ascii="Times New Roman" w:eastAsia="Times New Roman" w:hAnsi="Times New Roman" w:cs="Times New Roman"/>
-      <w:b/>
-      <w:bCs/>
-      <w:sz w:val="27"/>
-      <w:szCs w:val="27"/>
-    </w:rPr>
-  </w:style>
-  <w:style w:type="paragraph" w:styleId="NormalWeb">
-    <w:name w:val="Normal (Web)"/>
-    <w:basedOn w:val="Normal"/>
-    <w:uiPriority w:val="99"/>
-    <w:semiHidden/>
-    <w:unhideWhenUsed/>
-    <w:rsid w:val="00C733B3"/>
-    <w:pPr>
-      <w:spacing w:before="100" w:beforeAutospacing="1" w:after="100" w:afterAutospacing="1" w:line="240" w:lineRule="auto"/>
-    </w:pPr>
-    <w:rPr>
-      <w:rFonts w:ascii="Times New Roman" w:eastAsia="Times New Roman" w:hAnsi="Times New Roman" w:cs="Times New Roman"/>
-      <w:sz w:val="24"/>
-      <w:szCs w:val="24"/>
-    </w:rPr>
-  </w:style>
-  <w:style w:type="character" w:styleId="HTMLCode">
-    <w:name w:val="HTML Code"/>
-    <w:basedOn w:val="DefaultParagraphFont"/>
-    <w:uiPriority w:val="99"/>
-    <w:semiHidden/>
-    <w:unhideWhenUsed/>
-    <w:rsid w:val="00C733B3"/>
-    <w:rPr>
-      <w:rFonts w:ascii="Courier New" w:eastAsia="Times New Roman" w:hAnsi="Courier New" w:cs="Courier New"/>
-      <w:sz w:val="20"/>
-      <w:szCs w:val="20"/>
-    </w:rPr>
-  </w:style>
-  <w:style w:type="character" w:styleId="Emphasis">
-    <w:name w:val="Emphasis"/>
-    <w:basedOn w:val="DefaultParagraphFont"/>
-    <w:uiPriority w:val="20"/>
-    <w:qFormat/>
-    <w:rsid w:val="00C733B3"/>
-    <w:rPr>
-      <w:i/>
-      <w:iCs/>
-    </w:rPr>
-  </w:style>
-  <w:style w:type="paragraph" w:styleId="HTMLPreformatted">
-    <w:name w:val="HTML Preformatted"/>
-    <w:basedOn w:val="Normal"/>
-    <w:link w:val="HTMLPreformattedChar"/>
-    <w:uiPriority w:val="99"/>
-    <w:semiHidden/>
-    <w:unhideWhenUsed/>
-    <w:rsid w:val="00C733B3"/>
-    <w:pPr>
-      <w:tabs>
-        <w:tab w:val="left" w:pos="916"/>
-        <w:tab w:val="left" w:pos="1832"/>
-        <w:tab w:val="left" w:pos="2748"/>
-        <w:tab w:val="left" w:pos="3664"/>
-        <w:tab w:val="left" w:pos="4580"/>
-        <w:tab w:val="left" w:pos="5496"/>
-        <w:tab w:val="left" w:pos="6412"/>
-        <w:tab w:val="left" w:pos="7328"/>
-        <w:tab w:val="left" w:pos="8244"/>
-        <w:tab w:val="left" w:pos="9160"/>
-        <w:tab w:val="left" w:pos="10076"/>
-        <w:tab w:val="left" w:pos="10992"/>
-        <w:tab w:val="left" w:pos="11908"/>
-        <w:tab w:val="left" w:pos="12824"/>
-        <w:tab w:val="left" w:pos="13740"/>
-        <w:tab w:val="left" w:pos="14656"/>
-      </w:tabs>
-      <w:spacing w:after="0" w:line="240" w:lineRule="auto"/>
-    </w:pPr>
-    <w:rPr>
-      <w:rFonts w:ascii="Courier New" w:eastAsia="Times New Roman" w:hAnsi="Courier New" w:cs="Courier New"/>
-      <w:sz w:val="20"/>
-      <w:szCs w:val="20"/>
-    </w:rPr>
-  </w:style>
-  <w:style w:type="character" w:customStyle="1" w:styleId="HTMLPreformattedChar">
-    <w:name w:val="HTML Preformatted Char"/>
-    <w:basedOn w:val="DefaultParagraphFont"/>
-    <w:link w:val="HTMLPreformatted"/>
-    <w:uiPriority w:val="99"/>
-    <w:semiHidden/>
-    <w:rsid w:val="00C733B3"/>
-    <w:rPr>
-      <w:rFonts w:ascii="Courier New" w:eastAsia="Times New Roman" w:hAnsi="Courier New" w:cs="Courier New"/>
-      <w:sz w:val="20"/>
-      <w:szCs w:val="20"/>
-    </w:rPr>
-  </w:style>
-  <w:style w:type="character" w:styleId="Hyperlink">
-    <w:name w:val="Hyperlink"/>
-    <w:basedOn w:val="DefaultParagraphFont"/>
-    <w:uiPriority w:val="99"/>
-    <w:semiHidden/>
-    <w:unhideWhenUsed/>
-    <w:rsid w:val="00C733B3"/>
-    <w:rPr>
-      <w:color w:val="0000FF"/>
-      <w:u w:val="single"/>
-    </w:rPr>
-  </w:style>
-</w:styles>
-</file>
-
-<file path=word/stylesWithEffects.xml><?xml version="1.0" encoding="utf-8"?>
-<w:styles xmlns:wpc="http://schemas.microsoft.com/office/word/2010/wordprocessingCanvas" xmlns:mc="http://schemas.openxmlformats.org/markup-compatibility/2006" xmlns:o="urn:schemas-microsoft-com:office:office" xmlns:r="http://schemas.openxmlformats.org/officeDocument/2006/relationships" xmlns:m="http://schemas.openxmlformats.org/officeDocument/2006/math" xmlns:v="urn:schemas-microsoft-com:vml" xmlns:wp14="http://schemas.microsoft.com/office/word/2010/wordprocessingDrawing" xmlns:wp="http://schemas.openxmlformats.org/drawingml/2006/wordprocessingDrawing" xmlns:w10="urn:schemas-microsoft-com:office:word" xmlns:w="http://schemas.openxmlformats.org/wordprocessingml/2006/main" xmlns:w14="http://schemas.microsoft.com/office/word/2010/wordml" xmlns:wpg="http://schemas.microsoft.com/office/word/2010/wordprocessingGroup" xmlns:wpi="http://schemas.microsoft.com/office/word/2010/wordprocessingInk" xmlns:wne="http://schemas.microsoft.com/office/word/2006/wordml" xmlns:wps="http://schemas.microsoft.com/office/word/2010/wordprocessingShape" mc:Ignorable="w14 wp14">
-  <w:docDefaults>
-    <w:rPrDefault>
-      <w:rPr>
-        <w:rFonts w:asciiTheme="minorHAnsi" w:eastAsiaTheme="minorHAnsi" w:hAnsiTheme="minorHAnsi" w:cstheme="minorBidi"/>
-        <w:sz w:val="22"/>
-        <w:szCs w:val="22"/>
-        <w:lang w:val="en-US" w:eastAsia="en-US" w:bidi="ar-SA"/>
-      </w:rPr>
-    </w:rPrDefault>
-    <w:pPrDefault>
-      <w:pPr>
-        <w:spacing w:after="200" w:line="276" w:lineRule="auto"/>
-      </w:pPr>
-    </w:pPrDefault>
-  </w:docDefaults>
-  <w:latentStyles w:defLockedState="0" w:defUIPriority="99" w:defSemiHidden="1" w:defUnhideWhenUsed="1" w:defQFormat="0" w:count="267">
-    <w:lsdException w:name="Normal" w:semiHidden="0" w:uiPriority="0" w:unhideWhenUsed="0" w:qFormat="1"/>
-    <w:lsdException w:name="heading 1" w:semiHidden="0" w:uiPriority="9" w:unhideWhenUsed="0" w:qFormat="1"/>
-    <w:lsdException w:name="heading 2" w:uiPriority="9" w:qFormat="1"/>
-    <w:lsdException w:name="heading 3" w:uiPriority="9" w:qFormat="1"/>
-    <w:lsdException w:name="heading 4" w:uiPriority="9" w:qFormat="1"/>
-    <w:lsdException w:name="heading 5" w:uiPriority="9" w:qFormat="1"/>
-    <w:lsdException w:name="heading 6" w:uiPriority="9" w:qFormat="1"/>
-    <w:lsdException w:name="heading 7" w:uiPriority="9" w:qFormat="1"/>
-    <w:lsdException w:name="heading 8" w:uiPriority="9" w:qFormat="1"/>
-    <w:lsdException w:name="heading 9" w:uiPriority="9" w:qFormat="1"/>
-    <w:lsdException w:name="toc 1" w:uiPriority="39"/>
-    <w:lsdException w:name="toc 2" w:uiPriority="39"/>
-    <w:lsdException w:name="toc 3" w:uiPriority="39"/>
-    <w:lsdException w:name="toc 4" w:uiPriority="39"/>
-    <w:lsdException w:name="toc 5" w:uiPriority="39"/>
-    <w:lsdException w:name="toc 6" w:uiPriority="39"/>
-    <w:lsdException w:name="toc 7" w:uiPriority="39"/>
-    <w:lsdException w:name="toc 8" w:uiPriority="39"/>
-    <w:lsdException w:name="toc 9" w:uiPriority="39"/>
-    <w:lsdException w:name="caption" w:uiPriority="35" w:qFormat="1"/>
-    <w:lsdException w:name="Title" w:semiHidden="0" w:uiPriority="10" w:unhideWhenUsed="0" w:qFormat="1"/>
-    <w:lsdException w:name="Default Paragraph Font" w:uiPriority="1"/>
-    <w:lsdException w:name="Subtitle" w:semiHidden="0" w:uiPriority="11" w:unhideWhenUsed="0" w:qFormat="1"/>
-    <w:lsdException w:name="Strong" w:semiHidden="0" w:uiPriority="22" w:unhideWhenUsed="0" w:qFormat="1"/>
-    <w:lsdException w:name="Emphasis" w:semiHidden="0" w:uiPriority="20" w:unhideWhenUsed="0" w:qFormat="1"/>
-    <w:lsdException w:name="Table Grid" w:semiHidden="0" w:uiPriority="59" w:unhideWhenUsed="0"/>
-    <w:lsdException w:name="Placeholder Text" w:unhideWhenUsed="0"/>
-    <w:lsdException w:name="No Spacing" w:semiHidden="0" w:uiPriority="1" w:unhideWhenUsed="0" w:qFormat="1"/>
-    <w:lsdException w:name="Light Shading" w:semiHidden="0" w:uiPriority="60" w:unhideWhenUsed="0"/>
-    <w:lsdException w:name="Light List" w:semiHidden="0" w:uiPriority="61" w:unhideWhenUsed="0"/>
-    <w:lsdException w:name="Light Grid" w:semiHidden="0" w:uiPriority="62" w:unhideWhenUsed="0"/>
-    <w:lsdException w:name="Medium Shading 1" w:semiHidden="0" w:uiPriority="63" w:unhideWhenUsed="0"/>
-    <w:lsdException w:name="Medium Shading 2" w:semiHidden="0" w:uiPriority="64" w:unhideWhenUsed="0"/>
-    <w:lsdException w:name="Medium List 1" w:semiHidden="0" w:uiPriority="65" w:unhideWhenUsed="0"/>
-    <w:lsdException w:name="Medium List 2" w:semiHidden="0" w:uiPriority="66" w:unhideWhenUsed="0"/>
-    <w:lsdException w:name="Medium Grid 1" w:semiHidden="0" w:uiPriority="67" w:unhideWhenUsed="0"/>
-    <w:lsdException w:name="Medium Grid 2" w:semiHidden="0" w:uiPriority="68" w:unhideWhenUsed="0"/>
-    <w:lsdException w:name="Medium Grid 3" w:semiHidden="0" w:uiPriority="69" w:unhideWhenUsed="0"/>
-    <w:lsdException w:name="Dark List" w:semiHidden="0" w:uiPriority="70" w:unhideWhenUsed="0"/>
-    <w:lsdException w:name="Colorful Shading" w:semiHidden="0" w:uiPriority="71" w:unhideWhenUsed="0"/>
-    <w:lsdException w:name="Colorful List" w:semiHidden="0" w:uiPriority="72" w:unhideWhenUsed="0"/>
-    <w:lsdException w:name="Colorful Grid" w:semiHidden="0" w:uiPriority="73" w:unhideWhenUsed="0"/>
-    <w:lsdException w:name="Light Shading Accent 1" w:semiHidden="0" w:uiPriority="60" w:unhideWhenUsed="0"/>
-    <w:lsdException w:name="Light List Accent 1" w:semiHidden="0" w:uiPriority="61" w:unhideWhenUsed="0"/>
-    <w:lsdException w:name="Light Grid Accent 1" w:semiHidden="0" w:uiPriority="62" w:unhideWhenUsed="0"/>
-    <w:lsdException w:name="Medium Shading 1 Accent 1" w:semiHidden="0" w:uiPriority="63" w:unhideWhenUsed="0"/>
-    <w:lsdException w:name="Medium Shading 2 Accent 1" w:semiHidden="0" w:uiPriority="64" w:unhideWhenUsed="0"/>
-    <w:lsdException w:name="Medium List 1 Accent 1" w:semiHidden="0" w:uiPriority="65" w:unhideWhenUsed="0"/>
-    <w:lsdException w:name="Revision" w:unhideWhenUsed="0"/>
-    <w:lsdException w:name="List Paragraph" w:semiHidden="0" w:uiPriority="34" w:unhideWhenUsed="0" w:qFormat="1"/>
-    <w:lsdException w:name="Quote" w:semiHidden="0" w:uiPriority="29" w:unhideWhenUsed="0" w:qFormat="1"/>
-    <w:lsdException w:name="Intense Quote" w:semiHidden="0" w:uiPriority="30" w:unhideWhenUsed="0" w:qFormat="1"/>
-    <w:lsdException w:name="Medium List 2 Accent 1" w:semiHidden="0" w:uiPriority="66" w:unhideWhenUsed="0"/>
-    <w:lsdException w:name="Medium Grid 1 Accent 1" w:semiHidden="0" w:uiPriority="67" w:unhideWhenUsed="0"/>
-    <w:lsdException w:name="Medium Grid 2 Accent 1" w:semiHidden="0" w:uiPriority="68" w:unhideWhenUsed="0"/>
-    <w:lsdException w:name="Medium Grid 3 Accent 1" w:semiHidden="0" w:uiPriority="69" w:unhideWhenUsed="0"/>
-    <w:lsdException w:name="Dark List Accent 1" w:semiHidden="0" w:uiPriority="70" w:unhideWhenUsed="0"/>
-    <w:lsdException w:name="Colorful Shading Accent 1" w:semiHidden="0" w:uiPriority="71" w:unhideWhenUsed="0"/>
-    <w:lsdException w:name="Colorful List Accent 1" w:semiHidden="0" w:uiPriority="72" w:unhideWhenUsed="0"/>
-    <w:lsdException w:name="Colorful Grid Accent 1" w:semiHidden="0" w:uiPriority="73" w:unhideWhenUsed="0"/>
-    <w:lsdException w:name="Light Shading Accent 2" w:semiHidden="0" w:uiPriority="60" w:unhideWhenUsed="0"/>
-    <w:lsdException w:name="Light List Accent 2" w:semiHidden="0" w:uiPriority="61" w:unhideWhenUsed="0"/>
-    <w:lsdException w:name="Light Grid Accent 2" w:semiHidden="0" w:uiPriority="62" w:unhideWhenUsed="0"/>
-    <w:lsdException w:name="Medium Shading 1 Accent 2" w:semiHidden="0" w:uiPriority="63" w:unhideWhenUsed="0"/>
-    <w:lsdException w:name="Medium Shading 2 Accent 2" w:semiHidden="0" w:uiPriority="64" w:unhideWhenUsed="0"/>
-    <w:lsdException w:name="Medium List 1 Accent 2" w:semiHidden="0" w:uiPriority="65" w:unhideWhenUsed="0"/>
-    <w:lsdException w:name="Medium List 2 Accent 2" w:semiHidden="0" w:uiPriority="66" w:unhideWhenUsed="0"/>
-    <w:lsdException w:name="Medium Grid 1 Accent 2" w:semiHidden="0" w:uiPriority="67" w:unhideWhenUsed="0"/>
-    <w:lsdException w:name="Medium Grid 2 Accent 2" w:semiHidden="0" w:uiPriority="68" w:unhideWhenUsed="0"/>
-    <w:lsdException w:name="Medium Grid 3 Accent 2" w:semiHidden="0" w:uiPriority="69" w:unhideWhenUsed="0"/>
-    <w:lsdException w:name="Dark List Accent 2" w:semiHidden="0" w:uiPriority="70" w:unhideWhenUsed="0"/>
-    <w:lsdException w:name="Colorful Shading Accent 2" w:semiHidden="0" w:uiPriority="71" w:unhideWhenUsed="0"/>
-    <w:lsdException w:name="Colorful List Accent 2" w:semiHidden="0" w:uiPriority="72" w:unhideWhenUsed="0"/>
-    <w:lsdException w:name="Colorful Grid Accent 2" w:semiHidden="0" w:uiPriority="73" w:unhideWhenUsed="0"/>
-    <w:lsdException w:name="Light Shading Accent 3" w:semiHidden="0" w:uiPriority="60" w:unhideWhenUsed="0"/>
-    <w:lsdException w:name="Light List Accent 3" w:semiHidden="0" w:uiPriority="61" w:unhideWhenUsed="0"/>
-    <w:lsdException w:name="Light Grid Accent 3" w:semiHidden="0" w:uiPriority="62" w:unhideWhenUsed="0"/>
-    <w:lsdException w:name="Medium Shading 1 Accent 3" w:semiHidden="0" w:uiPriority="63" w:unhideWhenUsed="0"/>
-    <w:lsdException w:name="Medium Shading 2 Accent 3" w:semiHidden="0" w:uiPriority="64" w:unhideWhenUsed="0"/>
-    <w:lsdException w:name="Medium List 1 Accent 3" w:semiHidden="0" w:uiPriority="65" w:unhideWhenUsed="0"/>
-    <w:lsdException w:name="Medium List 2 Accent 3" w:semiHidden="0" w:uiPriority="66" w:unhideWhenUsed="0"/>
-    <w:lsdException w:name="Medium Grid 1 Accent 3" w:semiHidden="0" w:uiPriority="67" w:unhideWhenUsed="0"/>
-    <w:lsdException w:name="Medium Grid 2 Accent 3" w:semiHidden="0" w:uiPriority="68" w:unhideWhenUsed="0"/>
-    <w:lsdException w:name="Medium Grid 3 Accent 3" w:semiHidden="0" w:uiPriority="69" w:unhideWhenUsed="0"/>
-    <w:lsdException w:name="Dark List Accent 3" w:semiHidden="0" w:uiPriority="70" w:unhideWhenUsed="0"/>
-    <w:lsdException w:name="Colorful Shading Accent 3" w:semiHidden="0" w:uiPriority="71" w:unhideWhenUsed="0"/>
-    <w:lsdException w:name="Colorful List Accent 3" w:semiHidden="0" w:uiPriority="72" w:unhideWhenUsed="0"/>
-    <w:lsdException w:name="Colorful Grid Accent 3" w:semiHidden="0" w:uiPriority="73" w:unhideWhenUsed="0"/>
-    <w:lsdException w:name="Light Shading Accent 4" w:semiHidden="0" w:uiPriority="60" w:unhideWhenUsed="0"/>
-    <w:lsdException w:name="Light List Accent 4" w:semiHidden="0" w:uiPriority="61" w:unhideWhenUsed="0"/>
-    <w:lsdException w:name="Light Grid Accent 4" w:semiHidden="0" w:uiPriority="62" w:unhideWhenUsed="0"/>
-    <w:lsdException w:name="Medium Shading 1 Accent 4" w:semiHidden="0" w:uiPriority="63" w:unhideWhenUsed="0"/>
-    <w:lsdException w:name="Medium Shading 2 Accent 4" w:semiHidden="0" w:uiPriority="64" w:unhideWhenUsed="0"/>
-    <w:lsdException w:name="Medium List 1 Accent 4" w:semiHidden="0" w:uiPriority="65" w:unhideWhenUsed="0"/>
-    <w:lsdException w:name="Medium List 2 Accent 4" w:semiHidden="0" w:uiPriority="66" w:unhideWhenUsed="0"/>
-    <w:lsdException w:name="Medium Grid 1 Accent 4" w:semiHidden="0" w:uiPriority="67" w:unhideWhenUsed="0"/>
-    <w:lsdException w:name="Medium Grid 2 Accent 4" w:semiHidden="0" w:uiPriority="68" w:unhideWhenUsed="0"/>
-    <w:lsdException w:name="Medium Grid 3 Accent 4" w:semiHidden="0" w:uiPriority="69" w:unhideWhenUsed="0"/>
-    <w:lsdException w:name="Dark List Accent 4" w:semiHidden="0" w:uiPriority="70" w:unhideWhenUsed="0"/>
-    <w:lsdException w:name="Colorful Shading Accent 4" w:semiHidden="0" w:uiPriority="71" w:unhideWhenUsed="0"/>
-    <w:lsdException w:name="Colorful List Accent 4" w:semiHidden="0" w:uiPriority="72" w:unhideWhenUsed="0"/>
-    <w:lsdException w:name="Colorful Grid Accent 4" w:semiHidden="0" w:uiPriority="73" w:unhideWhenUsed="0"/>
-    <w:lsdException w:name="Light Shading Accent 5" w:semiHidden="0" w:uiPriority="60" w:unhideWhenUsed="0"/>
-    <w:lsdException w:name="Light List Accent 5" w:semiHidden="0" w:uiPriority="61" w:unhideWhenUsed="0"/>
-    <w:lsdException w:name="Light Grid Accent 5" w:semiHidden="0" w:uiPriority="62" w:unhideWhenUsed="0"/>
-    <w:lsdException w:name="Medium Shading 1 Accent 5" w:semiHidden="0" w:uiPriority="63" w:unhideWhenUsed="0"/>
-    <w:lsdException w:name="Medium Shading 2 Accent 5" w:semiHidden="0" w:uiPriority="64" w:unhideWhenUsed="0"/>
-    <w:lsdException w:name="Medium List 1 Accent 5" w:semiHidden="0" w:uiPriority="65" w:unhideWhenUsed="0"/>
-    <w:lsdException w:name="Medium List 2 Accent 5" w:semiHidden="0" w:uiPriority="66" w:unhideWhenUsed="0"/>
-    <w:lsdException w:name="Medium Grid 1 Accent 5" w:semiHidden="0" w:uiPriority="67" w:unhideWhenUsed="0"/>
-    <w:lsdException w:name="Medium Grid 2 Accent 5" w:semiHidden="0" w:uiPriority="68" w:unhideWhenUsed="0"/>
-    <w:lsdException w:name="Medium Grid 3 Accent 5" w:semiHidden="0" w:uiPriority="69" w:unhideWhenUsed="0"/>
-    <w:lsdException w:name="Dark List Accent 5" w:semiHidden="0" w:uiPriority="70" w:unhideWhenUsed="0"/>
-    <w:lsdException w:name="Colorful Shading Accent 5" w:semiHidden="0" w:uiPriority="71" w:unhideWhenUsed="0"/>
-    <w:lsdException w:name="Colorful List Accent 5" w:semiHidden="0" w:uiPriority="72" w:unhideWhenUsed="0"/>
-    <w:lsdException w:name="Colorful Grid Accent 5" w:semiHidden="0" w:uiPriority="73" w:unhideWhenUsed="0"/>
-    <w:lsdException w:name="Light Shading Accent 6" w:semiHidden="0" w:uiPriority="60" w:unhideWhenUsed="0"/>
-    <w:lsdException w:name="Light List Accent 6" w:semiHidden="0" w:uiPriority="61" w:unhideWhenUsed="0"/>
-    <w:lsdException w:name="Light Grid Accent 6" w:semiHidden="0" w:uiPriority="62" w:unhideWhenUsed="0"/>
-    <w:lsdException w:name="Medium Shading 1 Accent 6" w:semiHidden="0" w:uiPriority="63" w:unhideWhenUsed="0"/>
-    <w:lsdException w:name="Medium Shading 2 Accent 6" w:semiHidden="0" w:uiPriority="64" w:unhideWhenUsed="0"/>
-    <w:lsdException w:name="Medium List 1 Accent 6" w:semiHidden="0" w:uiPriority="65" w:unhideWhenUsed="0"/>
-    <w:lsdException w:name="Medium List 2 Accent 6" w:semiHidden="0" w:uiPriority="66" w:unhideWhenUsed="0"/>
-    <w:lsdException w:name="Medium Grid 1 Accent 6" w:semiHidden="0" w:uiPriority="67" w:unhideWhenUsed="0"/>
-    <w:lsdException w:name="Medium Grid 2 Accent 6" w:semiHidden="0" w:uiPriority="68" w:unhideWhenUsed="0"/>
-    <w:lsdException w:name="Medium Grid 3 Accent 6" w:semiHidden="0" w:uiPriority="69" w:unhideWhenUsed="0"/>
-    <w:lsdException w:name="Dark List Accent 6" w:semiHidden="0" w:uiPriority="70" w:unhideWhenUsed="0"/>
-    <w:lsdException w:name="Colorful Shading Accent 6" w:semiHidden="0" w:uiPriority="71" w:unhideWhenUsed="0"/>
-    <w:lsdException w:name="Colorful List Accent 6" w:semiHidden="0" w:uiPriority="72" w:unhideWhenUsed="0"/>
-    <w:lsdException w:name="Colorful Grid Accent 6" w:semiHidden="0" w:uiPriority="73" w:unhideWhenUsed="0"/>
-    <w:lsdException w:name="Subtle Emphasis" w:semiHidden="0" w:uiPriority="19" w:unhideWhenUsed="0" w:qFormat="1"/>
-    <w:lsdException w:name="Intense Emphasis" w:semiHidden="0" w:uiPriority="21" w:unhideWhenUsed="0" w:qFormat="1"/>
-    <w:lsdException w:name="Subtle Reference" w:semiHidden="0" w:uiPriority="31" w:unhideWhenUsed="0" w:qFormat="1"/>
-    <w:lsdException w:name="Intense Reference" w:semiHidden="0" w:uiPriority="32" w:unhideWhenUsed="0" w:qFormat="1"/>
-    <w:lsdException w:name="Book Title" w:semiHidden="0" w:uiPriority="33" w:unhideWhenUsed="0" w:qFormat="1"/>
-    <w:lsdException w:name="Bibliography" w:uiPriority="37"/>
-    <w:lsdException w:name="TOC Heading" w:uiPriority="39" w:qFormat="1"/>
+  <w:latentStyles w:defLockedState="0" w:defUIPriority="99" w:defSemiHidden="0" w:defUnhideWhenUsed="0" w:defQFormat="0" w:count="371">
+    <w:lsdException w:name="Normal" w:uiPriority="0" w:qFormat="1"/>
+    <w:lsdException w:name="heading 1" w:uiPriority="9" w:qFormat="1"/>
+    <w:lsdException w:name="heading 2" w:semiHidden="1" w:uiPriority="9" w:unhideWhenUsed="1" w:qFormat="1"/>
+    <w:lsdException w:name="heading 3" w:semiHidden="1" w:uiPriority="9" w:unhideWhenUsed="1" w:qFormat="1"/>
+    <w:lsdException w:name="heading 4" w:semiHidden="1" w:uiPriority="9" w:unhideWhenUsed="1" w:qFormat="1"/>
+    <w:lsdException w:name="heading 5" w:semiHidden="1" w:uiPriority="9" w:unhideWhenUsed="1" w:qFormat="1"/>
+    <w:lsdException w:name="heading 6" w:semiHidden="1" w:uiPriority="9" w:unhideWhenUsed="1" w:qFormat="1"/>
+    <w:lsdException w:name="heading 7" w:semiHidden="1" w:uiPriority="9" w:unhideWhenUsed="1" w:qFormat="1"/>
+    <w:lsdException w:name="heading 8" w:semiHidden="1" w:uiPriority="9" w:unhideWhenUsed="1" w:qFormat="1"/>
+    <w:lsdException w:name="heading 9" w:semiHidden="1" w:uiPriority="9" w:unhideWhenUsed="1" w:qFormat="1"/>
+    <w:lsdException w:name="index 1" w:semiHidden="1" w:unhideWhenUsed="1"/>
+    <w:lsdException w:name="index 2" w:semiHidden="1" w:unhideWhenUsed="1"/>
+    <w:lsdException w:name="index 3" w:semiHidden="1" w:unhideWhenUsed="1"/>
+    <w:lsdException w:name="index 4" w:semiHidden="1" w:unhideWhenUsed="1"/>
+    <w:lsdException w:name="index 5" w:semiHidden="1" w:unhideWhenUsed="1"/>
+    <w:lsdException w:name="index 6" w:semiHidden="1" w:unhideWhenUsed="1"/>
+    <w:lsdException w:name="index 7" w:semiHidden="1" w:unhideWhenUsed="1"/>
+    <w:lsdException w:name="index 8" w:semiHidden="1" w:unhideWhenUsed="1"/>
+    <w:lsdException w:name="index 9" w:semiHidden="1" w:unhideWhenUsed="1"/>
+    <w:lsdException w:name="toc 1" w:semiHidden="1" w:uiPriority="39" w:unhideWhenUsed="1"/>
+    <w:lsdException w:name="toc 2" w:semiHidden="1" w:uiPriority="39" w:unhideWhenUsed="1"/>
+    <w:lsdException w:name="toc 3" w:semiHidden="1" w:uiPriority="39" w:unhideWhenUsed="1"/>
+    <w:lsdException w:name="toc 4" w:semiHidden="1" w:uiPriority="39" w:unhideWhenUsed="1"/>
+    <w:lsdException w:name="toc 5" w:semiHidden="1" w:uiPriority="39" w:unhideWhenUsed="1"/>
+    <w:lsdException w:name="toc 6" w:semiHidden="1" w:uiPriority="39" w:unhideWhenUsed="1"/>
+    <w:lsdException w:name="toc 7" w:semiHidden="1" w:uiPriority="39" w:unhideWhenUsed="1"/>
+    <w:lsdException w:name="toc 8" w:semiHidden="1" w:uiPriority="39" w:unhideWhenUsed="1"/>
+    <w:lsdException w:name="toc 9" w:semiHidden="1" w:uiPriority="39" w:unhideWhenUsed="1"/>
+    <w:lsdException w:name="Normal Indent" w:semiHidden="1" w:unhideWhenUsed="1"/>
+    <w:lsdException w:name="footnote text" w:semiHidden="1" w:unhideWhenUsed="1"/>
+    <w:lsdException w:name="annotation text" w:semiHidden="1" w:unhideWhenUsed="1"/>
+    <w:lsdException w:name="header" w:semiHidden="1" w:unhideWhenUsed="1"/>
+    <w:lsdException w:name="footer" w:semiHidden="1" w:unhideWhenUsed="1"/>
+    <w:lsdException w:name="index heading" w:semiHidden="1" w:unhideWhenUsed="1"/>
+    <w:lsdException w:name="caption" w:semiHidden="1" w:uiPriority="35" w:unhideWhenUsed="1" w:qFormat="1"/>
+    <w:lsdException w:name="table of figures" w:semiHidden="1" w:unhideWhenUsed="1"/>
+    <w:lsdException w:name="envelope address" w:semiHidden="1" w:unhideWhenUsed="1"/>
+    <w:lsdException w:name="envelope return" w:semiHidden="1" w:unhideWhenUsed="1"/>
+    <w:lsdException w:name="footnote reference" w:semiHidden="1" w:unhideWhenUsed="1"/>
+    <w:lsdException w:name="annotation reference" w:semiHidden="1" w:unhideWhenUsed="1"/>
+    <w:lsdException w:name="line number" w:semiHidden="1" w:unhideWhenUsed="1"/>
+    <w:lsdException w:name="page number" w:semiHidden="1" w:unhideWhenUsed="1"/>
+    <w:lsdException w:name="endnote reference" w:semiHidden="1" w:unhideWhenUsed="1"/>
+    <w:lsdException w:name="endnote text" w:semiHidden="1" w:unhideWhenUsed="1"/>
+    <w:lsdException w:name="table of authorities" w:semiHidden="1" w:unhideWhenUsed="1"/>
+    <w:lsdException w:name="macro" w:semiHidden="1" w:unhideWhenUsed="1"/>
+    <w:lsdException w:name="toa heading" w:semiHidden="1" w:unhideWhenUsed="1"/>
+    <w:lsdException w:name="List" w:semiHidden="1" w:unhideWhenUsed="1"/>
+    <w:lsdException w:name="List Bullet" w:semiHidden="1" w:unhideWhenUsed="1"/>
+    <w:lsdException w:name="List Number" w:semiHidden="1" w:unhideWhenUsed="1"/>
+    <w:lsdException w:name="List 2" w:semiHidden="1" w:unhideWhenUsed="1"/>
+    <w:lsdException w:name="List 3" w:semiHidden="1" w:unhideWhenUsed="1"/>
+    <w:lsdException w:name="List 4" w:semiHidden="1" w:unhideWhenUsed="1"/>
+    <w:lsdException w:name="List 5" w:semiHidden="1" w:unhideWhenUsed="1"/>
+    <w:lsdException w:name="List Bullet 2" w:semiHidden="1" w:unhideWhenUsed="1"/>
+    <w:lsdException w:name="List Bullet 3" w:semiHidden="1" w:unhideWhenUsed="1"/>
+    <w:lsdException w:name="List Bullet 4" w:semiHidden="1" w:unhideWhenUsed="1"/>
+    <w:lsdException w:name="List Bullet 5" w:semiHidden="1" w:unhideWhenUsed="1"/>
+    <w:lsdException w:name="List Number 2" w:semiHidden="1" w:unhideWhenUsed="1"/>
+    <w:lsdException w:name="List Number 3" w:semiHidden="1" w:unhideWhenUsed="1"/>
+    <w:lsdException w:name="List Number 4" w:semiHidden="1" w:unhideWhenUsed="1"/>
+    <w:lsdException w:name="List Number 5" w:semiHidden="1" w:unhideWhenUsed="1"/>
+    <w:lsdException w:name="Title" w:uiPriority="10" w:qFormat="1"/>
+    <w:lsdException w:name="Closing" w:semiHidden="1" w:unhideWhenUsed="1"/>
+    <w:lsdException w:name="Signature" w:semiHidden="1" w:unhideWhenUsed="1"/>
+    <w:lsdException w:name="Default Paragraph Font" w:semiHidden="1" w:uiPriority="1" w:unhideWhenUsed="1"/>
+    <w:lsdException w:name="Body Text" w:semiHidden="1" w:unhideWhenUsed="1"/>
+    <w:lsdException w:name="Body Text Indent" w:semiHidden="1" w:unhideWhenUsed="1"/>
+    <w:lsdException w:name="List Continue" w:semiHidden="1" w:unhideWhenUsed="1"/>
+    <w:lsdException w:name="List Continue 2" w:semiHidden="1" w:unhideWhenUsed="1"/>
+    <w:lsdException w:name="List Continue 3" w:semiHidden="1" w:unhideWhenUsed="1"/>
+    <w:lsdException w:name="List Continue 4" w:semiHidden="1" w:unhideWhenUsed="1"/>
+    <w:lsdException w:name="List Continue 5" w:semiHidden="1" w:unhideWhenUsed="1"/>
+    <w:lsdException w:name="Message Header" w:semiHidden="1" w:unhideWhenUsed="1"/>
+    <w:lsdException w:name="Subtitle" w:uiPriority="11" w:qFormat="1"/>
+    <w:lsdException w:name="Salutation" w:semiHidden="1" w:unhideWhenUsed="1"/>
+    <w:lsdException w:name="Date" w:semiHidden="1" w:unhideWhenUsed="1"/>
+    <w:lsdException w:name="Body Text First Indent" w:semiHidden="1" w:unhideWhenUsed="1"/>
+    <w:lsdException w:name="Body Text First Indent 2" w:semiHidden="1" w:unhideWhenUsed="1"/>
+    <w:lsdException w:name="Note Heading" w:semiHidden="1" w:unhideWhenUsed="1"/>
+    <w:lsdException w:name="Body Text 2" w:semiHidden="1" w:unhideWhenUsed="1"/>
+    <w:lsdException w:name="Body Text 3" w:semiHidden="1" w:unhideWhenUsed="1"/>
+    <w:lsdException w:name="Body Text Indent 2" w:semiHidden="1" w:unhideWhenUsed="1"/>
+    <w:lsdException w:name="Body Text Indent 3" w:semiHidden="1" w:unhideWhenUsed="1"/>
+    <w:lsdException w:name="Block Text" w:semiHidden="1" w:unhideWhenUsed="1"/>
+    <w:lsdException w:name="Hyperlink" w:semiHidden="1" w:unhideWhenUsed="1"/>
+    <w:lsdException w:name="FollowedHyperlink" w:semiHidden="1" w:unhideWhenUsed="1"/>
+    <w:lsdException w:name="Strong" w:uiPriority="22" w:qFormat="1"/>
+    <w:lsdException w:name="Emphasis" w:uiPriority="20" w:qFormat="1"/>
+    <w:lsdException w:name="Document Map" w:semiHidden="1" w:unhideWhenUsed="1"/>
+    <w:lsdException w:name="Plain Text" w:semiHidden="1" w:unhideWhenUsed="1"/>
+    <w:lsdException w:name="E-mail Signature" w:semiHidden="1" w:unhideWhenUsed="1"/>
+    <w:lsdException w:name="HTML Top of Form" w:semiHidden="1" w:unhideWhenUsed="1"/>
+    <w:lsdException w:name="HTML Bottom of Form" w:semiHidden="1" w:unhideWhenUsed="1"/>
+    <w:lsdException w:name="Normal (Web)" w:semiHidden="1" w:unhideWhenUsed="1"/>
+    <w:lsdException w:name="HTML Acronym" w:semiHidden="1" w:unhideWhenUsed="1"/>
+    <w:lsdException w:name="HTML Address" w:semiHidden="1" w:unhideWhenUsed="1"/>
+    <w:lsdException w:name="HTML Cite" w:semiHidden="1" w:unhideWhenUsed="1"/>
+    <w:lsdException w:name="HTML Code" w:semiHidden="1" w:unhideWhenUsed="1"/>
+    <w:lsdException w:name="HTML Definition" w:semiHidden="1" w:unhideWhenUsed="1"/>
+    <w:lsdException w:name="HTML Keyboard" w:semiHidden="1" w:unhideWhenUsed="1"/>
+    <w:lsdException w:name="HTML Preformatted" w:semiHidden="1" w:unhideWhenUsed="1"/>
+    <w:lsdException w:name="HTML Sample" w:semiHidden="1" w:unhideWhenUsed="1"/>
+    <w:lsdException w:name="HTML Typewriter" w:semiHidden="1" w:unhideWhenUsed="1"/>
+    <w:lsdException w:name="HTML Variable" w:semiHidden="1" w:unhideWhenUsed="1"/>
+    <w:lsdException w:name="Normal Table" w:semiHidden="1" w:unhideWhenUsed="1"/>
+    <w:lsdException w:name="annotation subject" w:semiHidden="1" w:unhideWhenUsed="1"/>
+    <w:lsdException w:name="No List" w:semiHidden="1" w:unhideWhenUsed="1"/>
+    <w:lsdException w:name="Outline List 1" w:semiHidden="1" w:unhideWhenUsed="1"/>
+    <w:lsdException w:name="Outline List 2" w:semiHidden="1" w:unhideWhenUsed="1"/>
+    <w:lsdException w:name="Outline List 3" w:semiHidden="1" w:unhideWhenUsed="1"/>
+    <w:lsdException w:name="Table Simple 1" w:semiHidden="1" w:unhideWhenUsed="1"/>
+    <w:lsdException w:name="Table Simple 2" w:semiHidden="1" w:unhideWhenUsed="1"/>
+    <w:lsdException w:name="Table Simple 3" w:semiHidden="1" w:unhideWhenUsed="1"/>
+    <w:lsdException w:name="Table Classic 1" w:semiHidden="1" w:unhideWhenUsed="1"/>
+    <w:lsdException w:name="Table Classic 2" w:semiHidden="1" w:unhideWhenUsed="1"/>
+    <w:lsdException w:name="Table Classic 3" w:semiHidden="1" w:unhideWhenUsed="1"/>
+    <w:lsdException w:name="Table Classic 4" w:semiHidden="1" w:unhideWhenUsed="1"/>
+    <w:lsdException w:name="Table Colorful 1" w:semiHidden="1" w:unhideWhenUsed="1"/>
+    <w:lsdException w:name="Table Colorful 2" w:semiHidden="1" w:unhideWhenUsed="1"/>
+    <w:lsdException w:name="Table Colorful 3" w:semiHidden="1" w:unhideWhenUsed="1"/>
+    <w:lsdException w:name="Table Columns 1" w:semiHidden="1" w:unhideWhenUsed="1"/>
+    <w:lsdException w:name="Table Columns 2" w:semiHidden="1" w:unhideWhenUsed="1"/>
+    <w:lsdException w:name="Table Columns 3" w:semiHidden="1" w:unhideWhenUsed="1"/>
+    <w:lsdException w:name="Table Columns 4" w:semiHidden="1" w:unhideWhenUsed="1"/>
+    <w:lsdException w:name="Table Columns 5" w:semiHidden="1" w:unhideWhenUsed="1"/>
+    <w:lsdException w:name="Table Grid 1" w:semiHidden="1" w:unhideWhenUsed="1"/>
+    <w:lsdException w:name="Table Grid 2" w:semiHidden="1" w:unhideWhenUsed="1"/>
+    <w:lsdException w:name="Table Grid 3" w:semiHidden="1" w:unhideWhenUsed="1"/>
+    <w:lsdException w:name="Table Grid 4" w:semiHidden="1" w:unhideWhenUsed="1"/>
+    <w:lsdException w:name="Table Grid 5" w:semiHidden="1" w:unhideWhenUsed="1"/>
+    <w:lsdException w:name="Table Grid 6" w:semiHidden="1" w:unhideWhenUsed="1"/>
+    <w:lsdException w:name="Table Grid 7" w:semiHidden="1" w:unhideWhenUsed="1"/>
+    <w:lsdException w:name="Table Grid 8" w:semiHidden="1" w:unhideWhenUsed="1"/>
+    <w:lsdException w:name="Table List 1" w:semiHidden="1" w:unhideWhenUsed="1"/>
+    <w:lsdException w:name="Table List 2" w:semiHidden="1" w:unhideWhenUsed="1"/>
+    <w:lsdException w:name="Table List 3" w:semiHidden="1" w:unhideWhenUsed="1"/>
+    <w:lsdException w:name="Table List 4" w:semiHidden="1" w:unhideWhenUsed="1"/>
+    <w:lsdException w:name="Table List 5" w:semiHidden="1" w:unhideWhenUsed="1"/>
+    <w:lsdException w:name="Table List 6" w:semiHidden="1" w:unhideWhenUsed="1"/>
+    <w:lsdException w:name="Table List 7" w:semiHidden="1" w:unhideWhenUsed="1"/>
+    <w:lsdException w:name="Table List 8" w:semiHidden="1" w:unhideWhenUsed="1"/>
+    <w:lsdException w:name="Table 3D effects 1" w:semiHidden="1" w:unhideWhenUsed="1"/>
+    <w:lsdException w:name="Table 3D effects 2" w:semiHidden="1" w:unhideWhenUsed="1"/>
+    <w:lsdException w:name="Table 3D effects 3" w:semiHidden="1" w:unhideWhenUsed="1"/>
+    <w:lsdException w:name="Table Contemporary" w:semiHidden="1" w:unhideWhenUsed="1"/>
+    <w:lsdException w:name="Table Elegant" w:semiHidden="1" w:unhideWhenUsed="1"/>
+    <w:lsdException w:name="Table Professional" w:semiHidden="1" w:unhideWhenUsed="1"/>
+    <w:lsdException w:name="Table Subtle 1" w:semiHidden="1" w:unhideWhenUsed="1"/>
+    <w:lsdException w:name="Table Subtle 2" w:semiHidden="1" w:unhideWhenUsed="1"/>
+    <w:lsdException w:name="Table Web 1" w:semiHidden="1" w:unhideWhenUsed="1"/>
+    <w:lsdException w:name="Table Web 2" w:semiHidden="1" w:unhideWhenUsed="1"/>
+    <w:lsdException w:name="Table Web 3" w:semiHidden="1" w:unhideWhenUsed="1"/>
+    <w:lsdException w:name="Balloon Text" w:semiHidden="1" w:unhideWhenUsed="1"/>
+    <w:lsdException w:name="Table Grid" w:uiPriority="59"/>
+    <w:lsdException w:name="Table Theme" w:semiHidden="1" w:unhideWhenUsed="1"/>
+    <w:lsdException w:name="Placeholder Text" w:semiHidden="1"/>
+    <w:lsdException w:name="No Spacing" w:uiPriority="1" w:qFormat="1"/>
+    <w:lsdException w:name="Light Shading" w:uiPriority="60"/>
+    <w:lsdException w:name="Light List" w:uiPriority="61"/>
+    <w:lsdException w:name="Light Grid" w:uiPriority="62"/>
+    <w:lsdException w:name="Medium Shading 1" w:uiPriority="63"/>
+    <w:lsdException w:name="Medium Shading 2" w:uiPriority="64"/>
+    <w:lsdException w:name="Medium List 1" w:uiPriority="65"/>
+    <w:lsdException w:name="Medium List 2" w:uiPriority="66"/>
+    <w:lsdException w:name="Medium Grid 1" w:uiPriority="67"/>
+    <w:lsdException w:name="Medium Grid 2" w:uiPriority="68"/>
+    <w:lsdException w:name="Medium Grid 3" w:uiPriority="69"/>
+    <w:lsdException w:name="Dark List" w:uiPriority="70"/>
+    <w:lsdException w:name="Colorful Shading" w:uiPriority="71"/>
+    <w:lsdException w:name="Colorful List" w:uiPriority="72"/>
+    <w:lsdException w:name="Colorful Grid" w:uiPriority="73"/>
+    <w:lsdException w:name="Light Shading Accent 1" w:uiPriority="60"/>
+    <w:lsdException w:name="Light List Accent 1" w:uiPriority="61"/>
+    <w:lsdException w:name="Light Grid Accent 1" w:uiPriority="62"/>
+    <w:lsdException w:name="Medium Shading 1 Accent 1" w:uiPriority="63"/>
+    <w:lsdException w:name="Medium Shading 2 Accent 1" w:uiPriority="64"/>
+    <w:lsdException w:name="Medium List 1 Accent 1" w:uiPriority="65"/>
+    <w:lsdException w:name="Revision" w:semiHidden="1"/>
+    <w:lsdException w:name="List Paragraph" w:uiPriority="34" w:qFormat="1"/>
+    <w:lsdException w:name="Quote" w:uiPriority="29" w:qFormat="1"/>
+    <w:lsdException w:name="Intense Quote" w:uiPriority="30" w:qFormat="1"/>
+    <w:lsdException w:name="Medium List 2 Accent 1" w:uiPriority="66"/>
+    <w:lsdException w:name="Medium Grid 1 Accent 1" w:uiPriority="67"/>
+    <w:lsdException w:name="Medium Grid 2 Accent 1" w:uiPriority="68"/>
+    <w:lsdException w:name="Medium Grid 3 Accent 1" w:uiPriority="69"/>
+    <w:lsdException w:name="Dark List Accent 1" w:uiPriority="70"/>
+    <w:lsdException w:name="Colorful Shading Accent 1" w:uiPriority="71"/>
+    <w:lsdException w:name="Colorful List Accent 1" w:uiPriority="72"/>
+    <w:lsdException w:name="Colorful Grid Accent 1" w:uiPriority="73"/>
+    <w:lsdException w:name="Light Shading Accent 2" w:uiPriority="60"/>
+    <w:lsdException w:name="Light List Accent 2" w:uiPriority="61"/>
+    <w:lsdException w:name="Light Grid Accent 2" w:uiPriority="62"/>
+    <w:lsdException w:name="Medium Shading 1 Accent 2" w:uiPriority="63"/>
+    <w:lsdException w:name="Medium Shading 2 Accent 2" w:uiPriority="64"/>
+    <w:lsdException w:name="Medium List 1 Accent 2" w:uiPriority="65"/>
+    <w:lsdException w:name="Medium List 2 Accent 2" w:uiPriority="66"/>
+    <w:lsdException w:name="Medium Grid 1 Accent 2" w:uiPriority="67"/>
+    <w:lsdException w:name="Medium Grid 2 Accent 2" w:uiPriority="68"/>
+    <w:lsdException w:name="Medium Grid 3 Accent 2" w:uiPriority="69"/>
+    <w:lsdException w:name="Dark List Accent 2" w:uiPriority="70"/>
+    <w:lsdException w:name="Colorful Shading Accent 2" w:uiPriority="71"/>
+    <w:lsdException w:name="Colorful List Accent 2" w:uiPriority="72"/>
+    <w:lsdException w:name="Colorful Grid Accent 2" w:uiPriority="73"/>
+    <w:lsdException w:name="Light Shading Accent 3" w:uiPriority="60"/>
+    <w:lsdException w:name="Light List Accent 3" w:uiPriority="61"/>
+    <w:lsdException w:name="Light Grid Accent 3" w:uiPriority="62"/>
+    <w:lsdException w:name="Medium Shading 1 Accent 3" w:uiPriority="63"/>
+    <w:lsdException w:name="Medium Shading 2 Accent 3" w:uiPriority="64"/>
+    <w:lsdException w:name="Medium List 1 Accent 3" w:uiPriority="65"/>
+    <w:lsdException w:name="Medium List 2 Accent 3" w:uiPriority="66"/>
+    <w:lsdException w:name="Medium Grid 1 Accent 3" w:uiPriority="67"/>
+    <w:lsdException w:name="Medium Grid 2 Accent 3" w:uiPriority="68"/>
+    <w:lsdException w:name="Medium Grid 3 Accent 3" w:uiPriority="69"/>
+    <w:lsdException w:name="Dark List Accent 3" w:uiPriority="70"/>
+    <w:lsdException w:name="Colorful Shading Accent 3" w:uiPriority="71"/>
+    <w:lsdException w:name="Colorful List Accent 3" w:uiPriority="72"/>
+    <w:lsdException w:name="Colorful Grid Accent 3" w:uiPriority="73"/>
+    <w:lsdException w:name="Light Shading Accent 4" w:uiPriority="60"/>
+    <w:lsdException w:name="Light List Accent 4" w:uiPriority="61"/>
+    <w:lsdException w:name="Light Grid Accent 4" w:uiPriority="62"/>
+    <w:lsdException w:name="Medium Shading 1 Accent 4" w:uiPriority="63"/>
+    <w:lsdException w:name="Medium Shading 2 Accent 4" w:uiPriority="64"/>
+    <w:lsdException w:name="Medium List 1 Accent 4" w:uiPriority="65"/>
+    <w:lsdException w:name="Medium List 2 Accent 4" w:uiPriority="66"/>
+    <w:lsdException w:name="Medium Grid 1 Accent 4" w:uiPriority="67"/>
+    <w:lsdException w:name="Medium Grid 2 Accent 4" w:uiPriority="68"/>
+    <w:lsdException w:name="Medium Grid 3 Accent 4" w:uiPriority="69"/>
+    <w:lsdException w:name="Dark List Accent 4" w:uiPriority="70"/>
+    <w:lsdException w:name="Colorful Shading Accent 4" w:uiPriority="71"/>
+    <w:lsdException w:name="Colorful List Accent 4" w:uiPriority="72"/>
+    <w:lsdException w:name="Colorful Grid Accent 4" w:uiPriority="73"/>
+    <w:lsdException w:name="Light Shading Accent 5" w:uiPriority="60"/>
+    <w:lsdException w:name="Light List Accent 5" w:uiPriority="61"/>
+    <w:lsdException w:name="Light Grid Accent 5" w:uiPriority="62"/>
+    <w:lsdException w:name="Medium Shading 1 Accent 5" w:uiPriority="63"/>
+    <w:lsdException w:name="Medium Shading 2 Accent 5" w:uiPriority="64"/>
+    <w:lsdException w:name="Medium List 1 Accent 5" w:uiPriority="65"/>
+    <w:lsdException w:name="Medium List 2 Accent 5" w:uiPriority="66"/>
+    <w:lsdException w:name="Medium Grid 1 Accent 5" w:uiPriority="67"/>
+    <w:lsdException w:name="Medium Grid 2 Accent 5" w:uiPriority="68"/>
+    <w:lsdException w:name="Medium Grid 3 Accent 5" w:uiPriority="69"/>
+    <w:lsdException w:name="Dark List Accent 5" w:uiPriority="70"/>
+    <w:lsdException w:name="Colorful Shading Accent 5" w:uiPriority="71"/>
+    <w:lsdException w:name="Colorful List Accent 5" w:uiPriority="72"/>
+    <w:lsdException w:name="Colorful Grid Accent 5" w:uiPriority="73"/>
+    <w:lsdException w:name="Light Shading Accent 6" w:uiPriority="60"/>
+    <w:lsdException w:name="Light List Accent 6" w:uiPriority="61"/>
+    <w:lsdException w:name="Light Grid Accent 6" w:uiPriority="62"/>
+    <w:lsdException w:name="Medium Shading 1 Accent 6" w:uiPriority="63"/>
+    <w:lsdException w:name="Medium Shading 2 Accent 6" w:uiPriority="64"/>
+    <w:lsdException w:name="Medium List 1 Accent 6" w:uiPriority="65"/>
+    <w:lsdException w:name="Medium List 2 Accent 6" w:uiPriority="66"/>
+    <w:lsdException w:name="Medium Grid 1 Accent 6" w:uiPriority="67"/>
+    <w:lsdException w:name="Medium Grid 2 Accent 6" w:uiPriority="68"/>
+    <w:lsdException w:name="Medium Grid 3 Accent 6" w:uiPriority="69"/>
+    <w:lsdException w:name="Dark List Accent 6" w:uiPriority="70"/>
+    <w:lsdException w:name="Colorful Shading Accent 6" w:uiPriority="71"/>
+    <w:lsdException w:name="Colorful List Accent 6" w:uiPriority="72"/>
+    <w:lsdException w:name="Colorful Grid Accent 6" w:uiPriority="73"/>
+    <w:lsdException w:name="Subtle Emphasis" w:uiPriority="19" w:qFormat="1"/>
+    <w:lsdException w:name="Intense Emphasis" w:uiPriority="21" w:qFormat="1"/>
+    <w:lsdException w:name="Subtle Reference" w:uiPriority="31" w:qFormat="1"/>
+    <w:lsdException w:name="Intense Reference" w:uiPriority="32" w:qFormat="1"/>
+    <w:lsdException w:name="Book Title" w:uiPriority="33" w:qFormat="1"/>
+    <w:lsdException w:name="Bibliography" w:semiHidden="1" w:uiPriority="37" w:unhideWhenUsed="1"/>
+    <w:lsdException w:name="TOC Heading" w:semiHidden="1" w:uiPriority="39" w:unhideWhenUsed="1" w:qFormat="1"/>
+    <w:lsdException w:name="Plain Table 1" w:uiPriority="41"/>
+    <w:lsdException w:name="Plain Table 2" w:uiPriority="42"/>
+    <w:lsdException w:name="Plain Table 3" w:uiPriority="43"/>
+    <w:lsdException w:name="Plain Table 4" w:uiPriority="44"/>
+    <w:lsdException w:name="Plain Table 5" w:uiPriority="45"/>
+    <w:lsdException w:name="Grid Table Light" w:uiPriority="40"/>
+    <w:lsdException w:name="Grid Table 1 Light" w:uiPriority="46"/>
+    <w:lsdException w:name="Grid Table 2" w:uiPriority="47"/>
+    <w:lsdException w:name="Grid Table 3" w:uiPriority="48"/>
+    <w:lsdException w:name="Grid Table 4" w:uiPriority="49"/>
+    <w:lsdException w:name="Grid Table 5 Dark" w:uiPriority="50"/>
+    <w:lsdException w:name="Grid Table 6 Colorful" w:uiPriority="51"/>
+    <w:lsdException w:name="Grid Table 7 Colorful" w:uiPriority="52"/>
+    <w:lsdException w:name="Grid Table 1 Light Accent 1" w:uiPriority="46"/>
+    <w:lsdException w:name="Grid Table 2 Accent 1" w:uiPriority="47"/>
+    <w:lsdException w:name="Grid Table 3 Accent 1" w:uiPriority="48"/>
+    <w:lsdException w:name="Grid Table 4 Accent 1" w:uiPriority="49"/>
+    <w:lsdException w:name="Grid Table 5 Dark Accent 1" w:uiPriority="50"/>
+    <w:lsdException w:name="Grid Table 6 Colorful Accent 1" w:uiPriority="51"/>
+    <w:lsdException w:name="Grid Table 7 Colorful Accent 1" w:uiPriority="52"/>
+    <w:lsdException w:name="Grid Table 1 Light Accent 2" w:uiPriority="46"/>
+    <w:lsdException w:name="Grid Table 2 Accent 2" w:uiPriority="47"/>
+    <w:lsdException w:name="Grid Table 3 Accent 2" w:uiPriority="48"/>
+    <w:lsdException w:name="Grid Table 4 Accent 2" w:uiPriority="49"/>
+    <w:lsdException w:name="Grid Table 5 Dark Accent 2" w:uiPriority="50"/>
+    <w:lsdException w:name="Grid Table 6 Colorful Accent 2" w:uiPriority="51"/>
+    <w:lsdException w:name="Grid Table 7 Colorful Accent 2" w:uiPriority="52"/>
+    <w:lsdException w:name="Grid Table 1 Light Accent 3" w:uiPriority="46"/>
+    <w:lsdException w:name="Grid Table 2 Accent 3" w:uiPriority="47"/>
+    <w:lsdException w:name="Grid Table 3 Accent 3" w:uiPriority="48"/>
+    <w:lsdException w:name="Grid Table 4 Accent 3" w:uiPriority="49"/>
+    <w:lsdException w:name="Grid Table 5 Dark Accent 3" w:uiPriority="50"/>
+    <w:lsdException w:name="Grid Table 6 Colorful Accent 3" w:uiPriority="51"/>
+    <w:lsdException w:name="Grid Table 7 Colorful Accent 3" w:uiPriority="52"/>
+    <w:lsdException w:name="Grid Table 1 Light Accent 4" w:uiPriority="46"/>
+    <w:lsdException w:name="Grid Table 2 Accent 4" w:uiPriority="47"/>
+    <w:lsdException w:name="Grid Table 3 Accent 4" w:uiPriority="48"/>
+    <w:lsdException w:name="Grid Table 4 Accent 4" w:uiPriority="49"/>
+    <w:lsdException w:name="Grid Table 5 Dark Accent 4" w:uiPriority="50"/>
+    <w:lsdException w:name="Grid Table 6 Colorful Accent 4" w:uiPriority="51"/>
+    <w:lsdException w:name="Grid Table 7 Colorful Accent 4" w:uiPriority="52"/>
+    <w:lsdException w:name="Grid Table 1 Light Accent 5" w:uiPriority="46"/>
+    <w:lsdException w:name="Grid Table 2 Accent 5" w:uiPriority="47"/>
+    <w:lsdException w:name="Grid Table 3 Accent 5" w:uiPriority="48"/>
+    <w:lsdException w:name="Grid Table 4 Accent 5" w:uiPriority="49"/>
+    <w:lsdException w:name="Grid Table 5 Dark Accent 5" w:uiPriority="50"/>
+    <w:lsdException w:name="Grid Table 6 Colorful Accent 5" w:uiPriority="51"/>
+    <w:lsdException w:name="Grid Table 7 Colorful Accent 5" w:uiPriority="52"/>
+    <w:lsdException w:name="Grid Table 1 Light Accent 6" w:uiPriority="46"/>
+    <w:lsdException w:name="Grid Table 2 Accent 6" w:uiPriority="47"/>
+    <w:lsdException w:name="Grid Table 3 Accent 6" w:uiPriority="48"/>
+    <w:lsdException w:name="Grid Table 4 Accent 6" w:uiPriority="49"/>
+    <w:lsdException w:name="Grid Table 5 Dark Accent 6" w:uiPriority="50"/>
+    <w:lsdException w:name="Grid Table 6 Colorful Accent 6" w:uiPriority="51"/>
+    <w:lsdException w:name="Grid Table 7 Colorful Accent 6" w:uiPriority="52"/>
+    <w:lsdException w:name="List Table 1 Light" w:uiPriority="46"/>
+    <w:lsdException w:name="List Table 2" w:uiPriority="47"/>
+    <w:lsdException w:name="List Table 3" w:uiPriority="48"/>
+    <w:lsdException w:name="List Table 4" w:uiPriority="49"/>
+    <w:lsdException w:name="List Table 5 Dark" w:uiPriority="50"/>
+    <w:lsdException w:name="List Table 6 Colorful" w:uiPriority="51"/>
+    <w:lsdException w:name="List Table 7 Colorful" w:uiPriority="52"/>
+    <w:lsdException w:name="List Table 1 Light Accent 1" w:uiPriority="46"/>
+    <w:lsdException w:name="List Table 2 Accent 1" w:uiPriority="47"/>
+    <w:lsdException w:name="List Table 3 Accent 1" w:uiPriority="48"/>
+    <w:lsdException w:name="List Table 4 Accent 1" w:uiPriority="49"/>
+    <w:lsdException w:name="List Table 5 Dark Accent 1" w:uiPriority="50"/>
+    <w:lsdException w:name="List Table 6 Colorful Accent 1" w:uiPriority="51"/>
+    <w:lsdException w:name="List Table 7 Colorful Accent 1" w:uiPriority="52"/>
+    <w:lsdException w:name="List Table 1 Light Accent 2" w:uiPriority="46"/>
+    <w:lsdException w:name="List Table 2 Accent 2" w:uiPriority="47"/>
+    <w:lsdException w:name="List Table 3 Accent 2" w:uiPriority="48"/>
+    <w:lsdException w:name="List Table 4 Accent 2" w:uiPriority="49"/>
+    <w:lsdException w:name="List Table 5 Dark Accent 2" w:uiPriority="50"/>
+    <w:lsdException w:name="List Table 6 Colorful Accent 2" w:uiPriority="51"/>
+    <w:lsdException w:name="List Table 7 Colorful Accent 2" w:uiPriority="52"/>
+    <w:lsdException w:name="List Table 1 Light Accent 3" w:uiPriority="46"/>
+    <w:lsdException w:name="List Table 2 Accent 3" w:uiPriority="47"/>
+    <w:lsdException w:name="List Table 3 Accent 3" w:uiPriority="48"/>
+    <w:lsdException w:name="List Table 4 Accent 3" w:uiPriority="49"/>
+    <w:lsdException w:name="List Table 5 Dark Accent 3" w:uiPriority="50"/>
+    <w:lsdException w:name="List Table 6 Colorful Accent 3" w:uiPriority="51"/>
+    <w:lsdException w:name="List Table 7 Colorful Accent 3" w:uiPriority="52"/>
+    <w:lsdException w:name="List Table 1 Light Accent 4" w:uiPriority="46"/>
+    <w:lsdException w:name="List Table 2 Accent 4" w:uiPriority="47"/>
+    <w:lsdException w:name="List Table 3 Accent 4" w:uiPriority="48"/>
+    <w:lsdException w:name="List Table 4 Accent 4" w:uiPriority="49"/>
+    <w:lsdException w:name="List Table 5 Dark Accent 4" w:uiPriority="50"/>
+    <w:lsdException w:name="List Table 6 Colorful Accent 4" w:uiPriority="51"/>
+    <w:lsdException w:name="List Table 7 Colorful Accent 4" w:uiPriority="52"/>
+    <w:lsdException w:name="List Table 1 Light Accent 5" w:uiPriority="46"/>
+    <w:lsdException w:name="List Table 2 Accent 5" w:uiPriority="47"/>
+    <w:lsdException w:name="List Table 3 Accent 5" w:uiPriority="48"/>
+    <w:lsdException w:name="List Table 4 Accent 5" w:uiPriority="49"/>
+    <w:lsdException w:name="List Table 5 Dark Accent 5" w:uiPriority="50"/>
+    <w:lsdException w:name="List Table 6 Colorful Accent 5" w:uiPriority="51"/>
+    <w:lsdException w:name="List Table 7 Colorful Accent 5" w:uiPriority="52"/>
+    <w:lsdException w:name="List Table 1 Light Accent 6" w:uiPriority="46"/>
+    <w:lsdException w:name="List Table 2 Accent 6" w:uiPriority="47"/>
+    <w:lsdException w:name="List Table 3 Accent 6" w:uiPriority="48"/>
+    <w:lsdException w:name="List Table 4 Accent 6" w:uiPriority="49"/>
+    <w:lsdException w:name="List Table 5 Dark Accent 6" w:uiPriority="50"/>
+    <w:lsdException w:name="List Table 6 Colorful Accent 6" w:uiPriority="51"/>
+    <w:lsdException w:name="List Table 7 Colorful Accent 6" w:uiPriority="52"/>
   </w:latentStyles>
   <w:style w:type="paragraph" w:default="1" w:styleId="Normal">
     <w:name w:val="Normal"/>

</xml_diff>